<commit_message>
Diagrama de classes e casos de uso do projeto
</commit_message>
<xml_diff>
--- a/DOCS/Entregas AAO/Projeto Interdisciplinar - Fase I.docx
+++ b/DOCS/Entregas AAO/Projeto Interdisciplinar - Fase I.docx
@@ -207,16 +207,7 @@
           <w:szCs w:val="22"/>
         </w:rPr>
         <w:tab/>
-        <w:t>CP:</w:t>
-      </w:r>
-      <w:r>
-        <w:rPr>
-          <w:rFonts w:ascii="Liberation Sans" w:hAnsi="Liberation Sans"/>
-          <w:b/>
-          <w:sz w:val="24"/>
-          <w:szCs w:val="22"/>
-        </w:rPr>
-        <w:t xml:space="preserve"> 3001121</w:t>
+        <w:t>CP: 3001121</w:t>
       </w:r>
     </w:p>
     <w:p>
@@ -268,24 +259,7 @@
           <w:szCs w:val="22"/>
         </w:rPr>
         <w:tab/>
-      </w:r>
-      <w:r>
-        <w:rPr>
-          <w:rFonts w:ascii="Liberation Sans" w:hAnsi="Liberation Sans"/>
-          <w:b/>
-          <w:sz w:val="24"/>
-          <w:szCs w:val="22"/>
-        </w:rPr>
-        <w:t>CP:</w:t>
-      </w:r>
-      <w:r>
-        <w:rPr>
-          <w:rFonts w:ascii="Liberation Sans" w:hAnsi="Liberation Sans"/>
-          <w:b/>
-          <w:sz w:val="24"/>
-          <w:szCs w:val="22"/>
-        </w:rPr>
-        <w:t xml:space="preserve"> 3001369</w:t>
+        <w:t>CP: 3001369</w:t>
       </w:r>
     </w:p>
     <w:p>
@@ -337,16 +311,7 @@
           <w:szCs w:val="22"/>
         </w:rPr>
         <w:tab/>
-        <w:t>CP:</w:t>
-      </w:r>
-      <w:r>
-        <w:rPr>
-          <w:rFonts w:ascii="Liberation Sans" w:hAnsi="Liberation Sans"/>
-          <w:b/>
-          <w:sz w:val="24"/>
-          <w:szCs w:val="22"/>
-        </w:rPr>
-        <w:t xml:space="preserve"> 300130X</w:t>
+        <w:t>CP: 300130X</w:t>
       </w:r>
     </w:p>
     <w:p>
@@ -859,17 +824,7 @@
           <w:sz w:val="24"/>
           <w:szCs w:val="24"/>
         </w:rPr>
-        <w:t>*</w:t>
-      </w:r>
-      <w:bookmarkStart w:id="0" w:name="_GoBack"/>
-      <w:bookmarkEnd w:id="0"/>
-      <w:r>
-        <w:rPr>
-          <w:rFonts w:ascii="Liberation Sans" w:hAnsi="Liberation Sans"/>
-          <w:sz w:val="24"/>
-          <w:szCs w:val="24"/>
-        </w:rPr>
-        <w:t>Gráfico circular contendo apenas duas informações: Valor total da Receita e Despesa no mês corrente.</w:t>
+        <w:t>*Gráfico circular contendo apenas duas informações: Valor total da Receita e Despesa no mês corrente.</w:t>
       </w:r>
     </w:p>
     <w:p>
@@ -1220,6 +1175,248 @@
     <w:p>
       <w:pPr>
         <w:pStyle w:val="Standard"/>
+        <w:rPr>
+          <w:rFonts w:ascii="Liberation Sans" w:hAnsi="Liberation Sans"/>
+          <w:b/>
+          <w:sz w:val="32"/>
+          <w:szCs w:val="32"/>
+        </w:rPr>
+      </w:pPr>
+    </w:p>
+    <w:p>
+      <w:pPr>
+        <w:pStyle w:val="Standard"/>
+        <w:rPr>
+          <w:rFonts w:ascii="Liberation Sans" w:hAnsi="Liberation Sans"/>
+          <w:b/>
+          <w:sz w:val="32"/>
+          <w:szCs w:val="32"/>
+        </w:rPr>
+      </w:pPr>
+    </w:p>
+    <w:p>
+      <w:pPr>
+        <w:pStyle w:val="Standard"/>
+        <w:rPr>
+          <w:rFonts w:ascii="Liberation Sans" w:hAnsi="Liberation Sans"/>
+          <w:b/>
+          <w:sz w:val="32"/>
+          <w:szCs w:val="32"/>
+        </w:rPr>
+      </w:pPr>
+    </w:p>
+    <w:p>
+      <w:pPr>
+        <w:pStyle w:val="Standard"/>
+        <w:rPr>
+          <w:rFonts w:ascii="Liberation Sans" w:hAnsi="Liberation Sans"/>
+          <w:b/>
+          <w:sz w:val="32"/>
+          <w:szCs w:val="32"/>
+        </w:rPr>
+      </w:pPr>
+    </w:p>
+    <w:p>
+      <w:pPr>
+        <w:pStyle w:val="Standard"/>
+        <w:rPr>
+          <w:rFonts w:ascii="Liberation Sans" w:hAnsi="Liberation Sans"/>
+          <w:b/>
+          <w:sz w:val="32"/>
+          <w:szCs w:val="32"/>
+        </w:rPr>
+      </w:pPr>
+    </w:p>
+    <w:p>
+      <w:pPr>
+        <w:pStyle w:val="Standard"/>
+        <w:rPr>
+          <w:rFonts w:ascii="Liberation Sans" w:hAnsi="Liberation Sans"/>
+          <w:b/>
+          <w:sz w:val="32"/>
+          <w:szCs w:val="32"/>
+        </w:rPr>
+      </w:pPr>
+    </w:p>
+    <w:p>
+      <w:pPr>
+        <w:pStyle w:val="Standard"/>
+        <w:rPr>
+          <w:rFonts w:ascii="Liberation Sans" w:hAnsi="Liberation Sans"/>
+          <w:b/>
+          <w:sz w:val="32"/>
+          <w:szCs w:val="32"/>
+        </w:rPr>
+      </w:pPr>
+    </w:p>
+    <w:p>
+      <w:pPr>
+        <w:pStyle w:val="Standard"/>
+        <w:rPr>
+          <w:rFonts w:ascii="Liberation Sans" w:hAnsi="Liberation Sans"/>
+          <w:b/>
+          <w:sz w:val="32"/>
+          <w:szCs w:val="32"/>
+        </w:rPr>
+      </w:pPr>
+    </w:p>
+    <w:p>
+      <w:pPr>
+        <w:pStyle w:val="Standard"/>
+        <w:rPr>
+          <w:rFonts w:ascii="Liberation Sans" w:hAnsi="Liberation Sans"/>
+          <w:b/>
+          <w:sz w:val="32"/>
+          <w:szCs w:val="32"/>
+        </w:rPr>
+      </w:pPr>
+    </w:p>
+    <w:p>
+      <w:pPr>
+        <w:pStyle w:val="Standard"/>
+        <w:rPr>
+          <w:rFonts w:ascii="Liberation Sans" w:hAnsi="Liberation Sans"/>
+          <w:b/>
+          <w:sz w:val="32"/>
+          <w:szCs w:val="32"/>
+        </w:rPr>
+      </w:pPr>
+    </w:p>
+    <w:p>
+      <w:pPr>
+        <w:pStyle w:val="Standard"/>
+        <w:rPr>
+          <w:rFonts w:ascii="Liberation Sans" w:hAnsi="Liberation Sans"/>
+          <w:b/>
+          <w:sz w:val="32"/>
+          <w:szCs w:val="32"/>
+        </w:rPr>
+      </w:pPr>
+    </w:p>
+    <w:p>
+      <w:pPr>
+        <w:pStyle w:val="Standard"/>
+        <w:rPr>
+          <w:rFonts w:ascii="Liberation Sans" w:hAnsi="Liberation Sans"/>
+          <w:b/>
+          <w:sz w:val="32"/>
+          <w:szCs w:val="32"/>
+        </w:rPr>
+      </w:pPr>
+    </w:p>
+    <w:p>
+      <w:pPr>
+        <w:pStyle w:val="Standard"/>
+        <w:rPr>
+          <w:rFonts w:ascii="Liberation Sans" w:hAnsi="Liberation Sans"/>
+          <w:b/>
+          <w:sz w:val="32"/>
+          <w:szCs w:val="32"/>
+        </w:rPr>
+      </w:pPr>
+    </w:p>
+    <w:p>
+      <w:pPr>
+        <w:pStyle w:val="Standard"/>
+        <w:rPr>
+          <w:rFonts w:ascii="Liberation Sans" w:hAnsi="Liberation Sans"/>
+          <w:b/>
+          <w:sz w:val="32"/>
+          <w:szCs w:val="32"/>
+        </w:rPr>
+      </w:pPr>
+    </w:p>
+    <w:p>
+      <w:pPr>
+        <w:pStyle w:val="Standard"/>
+        <w:rPr>
+          <w:rFonts w:ascii="Liberation Sans" w:hAnsi="Liberation Sans"/>
+          <w:b/>
+          <w:sz w:val="32"/>
+          <w:szCs w:val="32"/>
+        </w:rPr>
+      </w:pPr>
+    </w:p>
+    <w:p>
+      <w:pPr>
+        <w:pStyle w:val="Standard"/>
+        <w:rPr>
+          <w:rFonts w:ascii="Liberation Sans" w:hAnsi="Liberation Sans"/>
+          <w:b/>
+          <w:sz w:val="32"/>
+          <w:szCs w:val="32"/>
+        </w:rPr>
+      </w:pPr>
+    </w:p>
+    <w:p>
+      <w:pPr>
+        <w:pStyle w:val="Standard"/>
+        <w:rPr>
+          <w:rFonts w:ascii="Liberation Sans" w:hAnsi="Liberation Sans"/>
+          <w:b/>
+          <w:sz w:val="32"/>
+          <w:szCs w:val="32"/>
+        </w:rPr>
+      </w:pPr>
+    </w:p>
+    <w:p>
+      <w:pPr>
+        <w:pStyle w:val="Standard"/>
+        <w:rPr>
+          <w:rFonts w:ascii="Liberation Sans" w:hAnsi="Liberation Sans"/>
+          <w:b/>
+          <w:sz w:val="32"/>
+          <w:szCs w:val="32"/>
+        </w:rPr>
+      </w:pPr>
+    </w:p>
+    <w:p>
+      <w:pPr>
+        <w:pStyle w:val="Standard"/>
+        <w:rPr>
+          <w:rFonts w:ascii="Liberation Sans" w:hAnsi="Liberation Sans"/>
+          <w:b/>
+          <w:sz w:val="32"/>
+          <w:szCs w:val="32"/>
+        </w:rPr>
+      </w:pPr>
+    </w:p>
+    <w:p>
+      <w:pPr>
+        <w:pStyle w:val="Standard"/>
+        <w:rPr>
+          <w:rFonts w:ascii="Liberation Sans" w:hAnsi="Liberation Sans"/>
+          <w:b/>
+          <w:sz w:val="32"/>
+          <w:szCs w:val="32"/>
+        </w:rPr>
+      </w:pPr>
+    </w:p>
+    <w:p>
+      <w:pPr>
+        <w:pStyle w:val="Standard"/>
+        <w:rPr>
+          <w:rFonts w:ascii="Liberation Sans" w:hAnsi="Liberation Sans"/>
+          <w:b/>
+          <w:sz w:val="32"/>
+          <w:szCs w:val="32"/>
+        </w:rPr>
+      </w:pPr>
+    </w:p>
+    <w:p>
+      <w:pPr>
+        <w:pStyle w:val="Standard"/>
+        <w:rPr>
+          <w:rFonts w:ascii="Liberation Sans" w:hAnsi="Liberation Sans"/>
+          <w:b/>
+          <w:sz w:val="32"/>
+          <w:szCs w:val="32"/>
+        </w:rPr>
+      </w:pPr>
+    </w:p>
+    <w:p>
+      <w:pPr>
+        <w:pStyle w:val="Standard"/>
         <w:numPr>
           <w:ilvl w:val="0"/>
           <w:numId w:val="3"/>
@@ -1234,6 +1431,98 @@
       <w:r>
         <w:rPr>
           <w:rFonts w:ascii="Liberation Sans" w:hAnsi="Liberation Sans"/>
+          <w:noProof/>
+          <w:sz w:val="24"/>
+          <w:szCs w:val="24"/>
+          <w:lang w:val="en-US" w:eastAsia="en-US"/>
+        </w:rPr>
+        <w:lastRenderedPageBreak/>
+        <w:drawing>
+          <wp:anchor distT="0" distB="0" distL="114300" distR="114300" simplePos="0" relativeHeight="251658240" behindDoc="0" locked="0" layoutInCell="1" allowOverlap="1" wp14:anchorId="61B98921" wp14:editId="25CEB0AC">
+            <wp:simplePos x="0" y="0"/>
+            <wp:positionH relativeFrom="margin">
+              <wp:posOffset>-618490</wp:posOffset>
+            </wp:positionH>
+            <wp:positionV relativeFrom="margin">
+              <wp:posOffset>490855</wp:posOffset>
+            </wp:positionV>
+            <wp:extent cx="6858635" cy="4852670"/>
+            <wp:effectExtent l="114300" t="95250" r="151765" b="157480"/>
+            <wp:wrapSquare wrapText="bothSides"/>
+            <wp:docPr id="1" name="Imagem 1"/>
+            <wp:cNvGraphicFramePr>
+              <a:graphicFrameLocks xmlns:a="http://schemas.openxmlformats.org/drawingml/2006/main" noChangeAspect="1"/>
+            </wp:cNvGraphicFramePr>
+            <a:graphic xmlns:a="http://schemas.openxmlformats.org/drawingml/2006/main">
+              <a:graphicData uri="http://schemas.openxmlformats.org/drawingml/2006/picture">
+                <pic:pic xmlns:pic="http://schemas.openxmlformats.org/drawingml/2006/picture">
+                  <pic:nvPicPr>
+                    <pic:cNvPr id="0" name="imagerId6"/>
+                    <pic:cNvPicPr>
+                      <a:picLocks noChangeAspect="1" noChangeArrowheads="1"/>
+                    </pic:cNvPicPr>
+                  </pic:nvPicPr>
+                  <pic:blipFill>
+                    <a:blip r:embed="rId6">
+                      <a:extLst>
+                        <a:ext uri="{28A0092B-C50C-407E-A947-70E740481C1C}">
+                          <a14:useLocalDpi xmlns:a14="http://schemas.microsoft.com/office/drawing/2010/main" val="0"/>
+                        </a:ext>
+                      </a:extLst>
+                    </a:blip>
+                    <a:srcRect/>
+                    <a:stretch>
+                      <a:fillRect/>
+                    </a:stretch>
+                  </pic:blipFill>
+                  <pic:spPr bwMode="auto">
+                    <a:xfrm>
+                      <a:off x="0" y="0"/>
+                      <a:ext cx="6858635" cy="4852670"/>
+                    </a:xfrm>
+                    <a:prstGeom prst="rect">
+                      <a:avLst/>
+                    </a:prstGeom>
+                    <a:solidFill>
+                      <a:srgbClr val="FFFFFF">
+                        <a:shade val="85000"/>
+                      </a:srgbClr>
+                    </a:solidFill>
+                    <a:ln w="88900" cap="sq">
+                      <a:solidFill>
+                        <a:srgbClr val="FFFFFF"/>
+                      </a:solidFill>
+                      <a:miter lim="800000"/>
+                    </a:ln>
+                    <a:effectLst>
+                      <a:outerShdw blurRad="55000" dist="18000" dir="5400000" algn="tl" rotWithShape="0">
+                        <a:srgbClr val="000000">
+                          <a:alpha val="40000"/>
+                        </a:srgbClr>
+                      </a:outerShdw>
+                    </a:effectLst>
+                    <a:scene3d>
+                      <a:camera prst="orthographicFront"/>
+                      <a:lightRig rig="twoPt" dir="t">
+                        <a:rot lat="0" lon="0" rev="7200000"/>
+                      </a:lightRig>
+                    </a:scene3d>
+                    <a:sp3d>
+                      <a:bevelT w="25400" h="19050"/>
+                      <a:contourClr>
+                        <a:srgbClr val="FFFFFF"/>
+                      </a:contourClr>
+                    </a:sp3d>
+                  </pic:spPr>
+                </pic:pic>
+              </a:graphicData>
+            </a:graphic>
+          </wp:anchor>
+        </w:drawing>
+      </w:r>
+      <w:r>
+        <w:rPr>
+          <w:rFonts w:ascii="Liberation Sans" w:hAnsi="Liberation Sans"/>
           <w:b/>
           <w:sz w:val="32"/>
           <w:szCs w:val="32"/>
@@ -1250,63 +1539,46 @@
           <w:szCs w:val="24"/>
         </w:rPr>
       </w:pPr>
-      <w:proofErr w:type="spellStart"/>
-      <w:r>
-        <w:rPr>
-          <w:rFonts w:ascii="Liberation Sans" w:hAnsi="Liberation Sans"/>
-          <w:sz w:val="24"/>
-          <w:szCs w:val="24"/>
-        </w:rPr>
-        <w:t>Conteudo</w:t>
-      </w:r>
-      <w:proofErr w:type="spellEnd"/>
-      <w:r>
-        <w:rPr>
-          <w:rFonts w:ascii="Liberation Sans" w:hAnsi="Liberation Sans"/>
-          <w:sz w:val="24"/>
-          <w:szCs w:val="24"/>
-        </w:rPr>
-        <w:t>...</w:t>
-      </w:r>
-    </w:p>
-    <w:p>
-      <w:pPr>
-        <w:pStyle w:val="Standard"/>
-        <w:rPr>
-          <w:rFonts w:ascii="Liberation Sans" w:hAnsi="Liberation Sans"/>
-          <w:sz w:val="24"/>
-          <w:szCs w:val="24"/>
-        </w:rPr>
-      </w:pPr>
-      <w:proofErr w:type="spellStart"/>
-      <w:r>
-        <w:rPr>
-          <w:rFonts w:ascii="Liberation Sans" w:hAnsi="Liberation Sans"/>
-          <w:sz w:val="24"/>
-          <w:szCs w:val="24"/>
-        </w:rPr>
-        <w:t>Conteudo</w:t>
-      </w:r>
-      <w:proofErr w:type="spellEnd"/>
-      <w:r>
-        <w:rPr>
-          <w:rFonts w:ascii="Liberation Sans" w:hAnsi="Liberation Sans"/>
-          <w:sz w:val="24"/>
-          <w:szCs w:val="24"/>
-        </w:rPr>
-        <w:t>...</w:t>
-      </w:r>
-    </w:p>
-    <w:p>
-      <w:pPr>
-        <w:pStyle w:val="Standard"/>
-        <w:rPr>
-          <w:rFonts w:ascii="Liberation Sans" w:hAnsi="Liberation Sans"/>
-          <w:b/>
-          <w:sz w:val="32"/>
-          <w:szCs w:val="32"/>
-        </w:rPr>
-      </w:pPr>
+      <w:r>
+        <w:rPr>
+          <w:rFonts w:ascii="Liberation Sans" w:hAnsi="Liberation Sans"/>
+          <w:sz w:val="24"/>
+          <w:szCs w:val="24"/>
+        </w:rPr>
+        <w:t xml:space="preserve">Figura 1 – Diagrama de casos de uso – </w:t>
+      </w:r>
+      <w:r>
+        <w:rPr>
+          <w:rFonts w:ascii="Liberation Sans" w:hAnsi="Liberation Sans"/>
+          <w:sz w:val="24"/>
+          <w:szCs w:val="24"/>
+        </w:rPr>
+        <w:t>$€ Controla!</w:t>
+      </w:r>
+    </w:p>
+    <w:p>
+      <w:pPr>
+        <w:pStyle w:val="Standard"/>
+        <w:rPr>
+          <w:rFonts w:ascii="Liberation Sans" w:hAnsi="Liberation Sans"/>
+          <w:b/>
+          <w:sz w:val="32"/>
+          <w:szCs w:val="32"/>
+        </w:rPr>
+      </w:pPr>
+    </w:p>
+    <w:p>
+      <w:pPr>
+        <w:pStyle w:val="Standard"/>
+        <w:rPr>
+          <w:rFonts w:ascii="Liberation Sans" w:hAnsi="Liberation Sans"/>
+          <w:b/>
+          <w:sz w:val="32"/>
+          <w:szCs w:val="32"/>
+        </w:rPr>
+      </w:pPr>
+      <w:bookmarkStart w:id="0" w:name="_GoBack"/>
+      <w:bookmarkEnd w:id="0"/>
     </w:p>
     <w:p>
       <w:pPr>
@@ -1420,6 +1692,72 @@
     <w:p>
       <w:pPr>
         <w:pStyle w:val="Standard"/>
+        <w:rPr>
+          <w:rFonts w:ascii="Liberation Sans" w:hAnsi="Liberation Sans"/>
+          <w:b/>
+          <w:sz w:val="32"/>
+          <w:szCs w:val="32"/>
+        </w:rPr>
+      </w:pPr>
+    </w:p>
+    <w:p>
+      <w:pPr>
+        <w:pStyle w:val="Standard"/>
+        <w:rPr>
+          <w:rFonts w:ascii="Liberation Sans" w:hAnsi="Liberation Sans"/>
+          <w:b/>
+          <w:sz w:val="32"/>
+          <w:szCs w:val="32"/>
+        </w:rPr>
+      </w:pPr>
+    </w:p>
+    <w:p>
+      <w:pPr>
+        <w:pStyle w:val="Standard"/>
+        <w:rPr>
+          <w:rFonts w:ascii="Liberation Sans" w:hAnsi="Liberation Sans"/>
+          <w:b/>
+          <w:sz w:val="32"/>
+          <w:szCs w:val="32"/>
+        </w:rPr>
+      </w:pPr>
+    </w:p>
+    <w:p>
+      <w:pPr>
+        <w:pStyle w:val="Standard"/>
+        <w:rPr>
+          <w:rFonts w:ascii="Liberation Sans" w:hAnsi="Liberation Sans"/>
+          <w:b/>
+          <w:sz w:val="32"/>
+          <w:szCs w:val="32"/>
+        </w:rPr>
+      </w:pPr>
+    </w:p>
+    <w:p>
+      <w:pPr>
+        <w:pStyle w:val="Standard"/>
+        <w:rPr>
+          <w:rFonts w:ascii="Liberation Sans" w:hAnsi="Liberation Sans"/>
+          <w:b/>
+          <w:sz w:val="32"/>
+          <w:szCs w:val="32"/>
+        </w:rPr>
+      </w:pPr>
+    </w:p>
+    <w:p>
+      <w:pPr>
+        <w:pStyle w:val="Standard"/>
+        <w:rPr>
+          <w:rFonts w:ascii="Liberation Sans" w:hAnsi="Liberation Sans"/>
+          <w:b/>
+          <w:sz w:val="32"/>
+          <w:szCs w:val="32"/>
+        </w:rPr>
+      </w:pPr>
+    </w:p>
+    <w:p>
+      <w:pPr>
+        <w:pStyle w:val="Standard"/>
         <w:numPr>
           <w:ilvl w:val="0"/>
           <w:numId w:val="3"/>
@@ -1434,6 +1772,106 @@
       <w:r>
         <w:rPr>
           <w:rFonts w:ascii="Liberation Sans" w:hAnsi="Liberation Sans"/>
+          <w:noProof/>
+          <w:sz w:val="24"/>
+          <w:szCs w:val="24"/>
+          <w:lang w:val="en-US" w:eastAsia="en-US"/>
+        </w:rPr>
+        <w:drawing>
+          <wp:anchor distT="0" distB="0" distL="114300" distR="114300" simplePos="0" relativeHeight="251659264" behindDoc="1" locked="0" layoutInCell="1" allowOverlap="1" wp14:anchorId="7E31278A" wp14:editId="3EC6C734">
+            <wp:simplePos x="0" y="0"/>
+            <wp:positionH relativeFrom="margin">
+              <wp:posOffset>-775335</wp:posOffset>
+            </wp:positionH>
+            <wp:positionV relativeFrom="margin">
+              <wp:posOffset>357505</wp:posOffset>
+            </wp:positionV>
+            <wp:extent cx="7000875" cy="4624705"/>
+            <wp:effectExtent l="114300" t="114300" r="123825" b="156845"/>
+            <wp:wrapSquare wrapText="bothSides"/>
+            <wp:docPr id="2" name="Imagem 2"/>
+            <wp:cNvGraphicFramePr>
+              <a:graphicFrameLocks xmlns:a="http://schemas.openxmlformats.org/drawingml/2006/main" noChangeAspect="1"/>
+            </wp:cNvGraphicFramePr>
+            <a:graphic xmlns:a="http://schemas.openxmlformats.org/drawingml/2006/main">
+              <a:graphicData uri="http://schemas.openxmlformats.org/drawingml/2006/picture">
+                <pic:pic xmlns:pic="http://schemas.openxmlformats.org/drawingml/2006/picture">
+                  <pic:nvPicPr>
+                    <pic:cNvPr id="0" name="imagerId6"/>
+                    <pic:cNvPicPr>
+                      <a:picLocks noChangeAspect="1" noChangeArrowheads="1"/>
+                    </pic:cNvPicPr>
+                  </pic:nvPicPr>
+                  <pic:blipFill rotWithShape="1">
+                    <a:blip r:embed="rId7">
+                      <a:extLst>
+                        <a:ext uri="{28A0092B-C50C-407E-A947-70E740481C1C}">
+                          <a14:useLocalDpi xmlns:a14="http://schemas.microsoft.com/office/drawing/2010/main" val="0"/>
+                        </a:ext>
+                      </a:extLst>
+                    </a:blip>
+                    <a:srcRect t="7611"/>
+                    <a:stretch/>
+                  </pic:blipFill>
+                  <pic:spPr bwMode="auto">
+                    <a:xfrm>
+                      <a:off x="0" y="0"/>
+                      <a:ext cx="7000875" cy="4624705"/>
+                    </a:xfrm>
+                    <a:prstGeom prst="rect">
+                      <a:avLst/>
+                    </a:prstGeom>
+                    <a:solidFill>
+                      <a:srgbClr val="FFFFFF">
+                        <a:shade val="85000"/>
+                      </a:srgbClr>
+                    </a:solidFill>
+                    <a:ln w="88900" cap="sq">
+                      <a:solidFill>
+                        <a:srgbClr val="FFFFFF"/>
+                      </a:solidFill>
+                      <a:miter lim="800000"/>
+                    </a:ln>
+                    <a:effectLst>
+                      <a:outerShdw blurRad="55000" dist="18000" dir="5400000" algn="tl" rotWithShape="0">
+                        <a:srgbClr val="000000">
+                          <a:alpha val="40000"/>
+                        </a:srgbClr>
+                      </a:outerShdw>
+                    </a:effectLst>
+                    <a:scene3d>
+                      <a:camera prst="orthographicFront"/>
+                      <a:lightRig rig="twoPt" dir="t">
+                        <a:rot lat="0" lon="0" rev="7200000"/>
+                      </a:lightRig>
+                    </a:scene3d>
+                    <a:sp3d>
+                      <a:bevelT w="25400" h="19050"/>
+                      <a:contourClr>
+                        <a:srgbClr val="FFFFFF"/>
+                      </a:contourClr>
+                    </a:sp3d>
+                    <a:extLst>
+                      <a:ext uri="{53640926-AAD7-44D8-BBD7-CCE9431645EC}">
+                        <a14:shadowObscured xmlns:a14="http://schemas.microsoft.com/office/drawing/2010/main"/>
+                      </a:ext>
+                    </a:extLst>
+                  </pic:spPr>
+                </pic:pic>
+              </a:graphicData>
+            </a:graphic>
+            <wp14:sizeRelH relativeFrom="page">
+              <wp14:pctWidth>0</wp14:pctWidth>
+            </wp14:sizeRelH>
+            <wp14:sizeRelV relativeFrom="page">
+              <wp14:pctHeight>0</wp14:pctHeight>
+            </wp14:sizeRelV>
+          </wp:anchor>
+        </w:drawing>
+      </w:r>
+      <w:r>
+        <w:rPr>
+          <w:rFonts w:ascii="Liberation Sans" w:hAnsi="Liberation Sans"/>
           <w:b/>
           <w:sz w:val="32"/>
           <w:szCs w:val="32"/>
@@ -1450,52 +1888,40 @@
           <w:szCs w:val="24"/>
         </w:rPr>
       </w:pPr>
-      <w:proofErr w:type="spellStart"/>
-      <w:r>
-        <w:rPr>
-          <w:rFonts w:ascii="Liberation Sans" w:hAnsi="Liberation Sans"/>
-          <w:sz w:val="24"/>
-          <w:szCs w:val="24"/>
-        </w:rPr>
-        <w:t>Conteudo</w:t>
-      </w:r>
-      <w:proofErr w:type="spellEnd"/>
-      <w:r>
-        <w:rPr>
-          <w:rFonts w:ascii="Liberation Sans" w:hAnsi="Liberation Sans"/>
-          <w:sz w:val="24"/>
-          <w:szCs w:val="24"/>
-        </w:rPr>
-        <w:t>...</w:t>
-      </w:r>
-    </w:p>
-    <w:p>
-      <w:pPr>
-        <w:pStyle w:val="Standard"/>
-        <w:rPr>
-          <w:rFonts w:ascii="Liberation Sans" w:hAnsi="Liberation Sans"/>
-          <w:sz w:val="24"/>
-          <w:szCs w:val="24"/>
-        </w:rPr>
-      </w:pPr>
-      <w:proofErr w:type="spellStart"/>
-      <w:r>
-        <w:rPr>
-          <w:rFonts w:ascii="Liberation Sans" w:hAnsi="Liberation Sans"/>
-          <w:sz w:val="24"/>
-          <w:szCs w:val="24"/>
-        </w:rPr>
-        <w:t>Conteudo</w:t>
-      </w:r>
-      <w:proofErr w:type="spellEnd"/>
-      <w:r>
-        <w:rPr>
-          <w:rFonts w:ascii="Liberation Sans" w:hAnsi="Liberation Sans"/>
-          <w:sz w:val="24"/>
-          <w:szCs w:val="24"/>
-        </w:rPr>
-        <w:t>...</w:t>
-      </w:r>
+      <w:r>
+        <w:rPr>
+          <w:rFonts w:ascii="Liberation Sans" w:hAnsi="Liberation Sans"/>
+          <w:sz w:val="24"/>
+          <w:szCs w:val="24"/>
+        </w:rPr>
+        <w:t>Figura 2</w:t>
+      </w:r>
+      <w:r>
+        <w:rPr>
+          <w:rFonts w:ascii="Liberation Sans" w:hAnsi="Liberation Sans"/>
+          <w:sz w:val="24"/>
+          <w:szCs w:val="24"/>
+        </w:rPr>
+        <w:t xml:space="preserve"> – Diagrama de casos de uso – </w:t>
+      </w:r>
+      <w:r>
+        <w:rPr>
+          <w:rFonts w:ascii="Liberation Sans" w:hAnsi="Liberation Sans"/>
+          <w:sz w:val="24"/>
+          <w:szCs w:val="24"/>
+        </w:rPr>
+        <w:t>$€ Controla!</w:t>
+      </w:r>
+    </w:p>
+    <w:p>
+      <w:pPr>
+        <w:pStyle w:val="Standard"/>
+        <w:rPr>
+          <w:rFonts w:ascii="Liberation Sans" w:hAnsi="Liberation Sans"/>
+          <w:sz w:val="24"/>
+          <w:szCs w:val="24"/>
+        </w:rPr>
+      </w:pPr>
     </w:p>
     <w:sectPr>
       <w:pgSz w:w="12240" w:h="15840"/>
@@ -2031,6 +2457,36 @@
       <w:contextualSpacing/>
     </w:pPr>
   </w:style>
+  <w:style w:type="paragraph" w:styleId="Textodebalo">
+    <w:name w:val="Balloon Text"/>
+    <w:basedOn w:val="Normal"/>
+    <w:link w:val="TextodebaloChar"/>
+    <w:uiPriority w:val="99"/>
+    <w:semiHidden/>
+    <w:unhideWhenUsed/>
+    <w:rsid w:val="00F834E8"/>
+    <w:pPr>
+      <w:spacing w:after="0" w:line="240" w:lineRule="auto"/>
+    </w:pPr>
+    <w:rPr>
+      <w:rFonts w:ascii="Tahoma" w:hAnsi="Tahoma" w:cs="Tahoma"/>
+      <w:sz w:val="16"/>
+      <w:szCs w:val="16"/>
+    </w:rPr>
+  </w:style>
+  <w:style w:type="character" w:customStyle="1" w:styleId="TextodebaloChar">
+    <w:name w:val="Texto de balão Char"/>
+    <w:basedOn w:val="Fontepargpadro"/>
+    <w:link w:val="Textodebalo"/>
+    <w:uiPriority w:val="99"/>
+    <w:semiHidden/>
+    <w:rsid w:val="00F834E8"/>
+    <w:rPr>
+      <w:rFonts w:ascii="Tahoma" w:hAnsi="Tahoma" w:cs="Tahoma"/>
+      <w:sz w:val="16"/>
+      <w:szCs w:val="16"/>
+    </w:rPr>
+  </w:style>
 </w:styles>
 </file>
 
@@ -2248,6 +2704,36 @@
       <w:ind w:left="720"/>
       <w:contextualSpacing/>
     </w:pPr>
+  </w:style>
+  <w:style w:type="paragraph" w:styleId="Textodebalo">
+    <w:name w:val="Balloon Text"/>
+    <w:basedOn w:val="Normal"/>
+    <w:link w:val="TextodebaloChar"/>
+    <w:uiPriority w:val="99"/>
+    <w:semiHidden/>
+    <w:unhideWhenUsed/>
+    <w:rsid w:val="00F834E8"/>
+    <w:pPr>
+      <w:spacing w:after="0" w:line="240" w:lineRule="auto"/>
+    </w:pPr>
+    <w:rPr>
+      <w:rFonts w:ascii="Tahoma" w:hAnsi="Tahoma" w:cs="Tahoma"/>
+      <w:sz w:val="16"/>
+      <w:szCs w:val="16"/>
+    </w:rPr>
+  </w:style>
+  <w:style w:type="character" w:customStyle="1" w:styleId="TextodebaloChar">
+    <w:name w:val="Texto de balão Char"/>
+    <w:basedOn w:val="Fontepargpadro"/>
+    <w:link w:val="Textodebalo"/>
+    <w:uiPriority w:val="99"/>
+    <w:semiHidden/>
+    <w:rsid w:val="00F834E8"/>
+    <w:rPr>
+      <w:rFonts w:ascii="Tahoma" w:hAnsi="Tahoma" w:cs="Tahoma"/>
+      <w:sz w:val="16"/>
+      <w:szCs w:val="16"/>
+    </w:rPr>
   </w:style>
 </w:styles>
 </file>

</xml_diff>

<commit_message>
Organizacao das pastas do projeto
</commit_message>
<xml_diff>
--- a/DOCS/Entregas AAO/Projeto Interdisciplinar - Fase I.docx
+++ b/DOCS/Entregas AAO/Projeto Interdisciplinar - Fase I.docx
@@ -155,7 +155,7 @@
           <w:sz w:val="24"/>
           <w:szCs w:val="22"/>
         </w:rPr>
-        <w:t>3001___</w:t>
+        <w:t>3001296</w:t>
       </w:r>
     </w:p>
     <w:p>
@@ -411,6 +411,7 @@
     <w:p>
       <w:pPr>
         <w:pStyle w:val="Standard"/>
+        <w:jc w:val="both"/>
         <w:rPr>
           <w:rFonts w:ascii="Liberation Sans" w:hAnsi="Liberation Sans"/>
           <w:sz w:val="24"/>
@@ -429,6 +430,7 @@
     <w:p>
       <w:pPr>
         <w:pStyle w:val="Standard"/>
+        <w:jc w:val="both"/>
         <w:rPr>
           <w:rFonts w:ascii="Liberation Sans" w:hAnsi="Liberation Sans"/>
           <w:sz w:val="24"/>
@@ -447,6 +449,7 @@
     <w:p>
       <w:pPr>
         <w:pStyle w:val="Standard"/>
+        <w:jc w:val="both"/>
         <w:rPr>
           <w:rFonts w:ascii="Liberation Sans" w:hAnsi="Liberation Sans"/>
           <w:sz w:val="24"/>
@@ -465,6 +468,7 @@
     <w:p>
       <w:pPr>
         <w:pStyle w:val="Standard"/>
+        <w:jc w:val="both"/>
         <w:rPr>
           <w:rFonts w:ascii="Liberation Sans" w:hAnsi="Liberation Sans"/>
           <w:sz w:val="24"/>
@@ -492,6 +496,7 @@
     <w:p>
       <w:pPr>
         <w:pStyle w:val="Standard"/>
+        <w:jc w:val="both"/>
         <w:rPr>
           <w:rFonts w:ascii="Liberation Sans" w:hAnsi="Liberation Sans"/>
           <w:sz w:val="24"/>
@@ -519,6 +524,7 @@
     <w:p>
       <w:pPr>
         <w:pStyle w:val="Standard"/>
+        <w:jc w:val="both"/>
         <w:rPr>
           <w:rFonts w:ascii="Liberation Sans" w:hAnsi="Liberation Sans"/>
           <w:sz w:val="24"/>
@@ -546,6 +552,7 @@
     <w:p>
       <w:pPr>
         <w:pStyle w:val="Standard"/>
+        <w:jc w:val="both"/>
         <w:rPr>
           <w:rFonts w:ascii="Liberation Sans" w:hAnsi="Liberation Sans"/>
           <w:sz w:val="24"/>
@@ -573,6 +580,7 @@
     <w:p>
       <w:pPr>
         <w:pStyle w:val="Standard"/>
+        <w:jc w:val="both"/>
         <w:rPr>
           <w:rFonts w:ascii="Liberation Sans" w:hAnsi="Liberation Sans"/>
           <w:sz w:val="24"/>
@@ -591,6 +599,7 @@
     <w:p>
       <w:pPr>
         <w:pStyle w:val="Standard"/>
+        <w:jc w:val="both"/>
         <w:rPr>
           <w:rFonts w:ascii="Liberation Sans" w:hAnsi="Liberation Sans"/>
           <w:sz w:val="24"/>
@@ -618,6 +627,7 @@
     <w:p>
       <w:pPr>
         <w:pStyle w:val="Standard"/>
+        <w:jc w:val="both"/>
         <w:rPr>
           <w:rFonts w:ascii="Liberation Sans" w:hAnsi="Liberation Sans"/>
           <w:sz w:val="24"/>
@@ -645,6 +655,7 @@
     <w:p>
       <w:pPr>
         <w:pStyle w:val="Standard"/>
+        <w:jc w:val="both"/>
         <w:rPr>
           <w:rFonts w:ascii="Liberation Sans" w:hAnsi="Liberation Sans"/>
           <w:sz w:val="24"/>
@@ -672,6 +683,7 @@
     <w:p>
       <w:pPr>
         <w:pStyle w:val="Standard"/>
+        <w:jc w:val="both"/>
         <w:rPr>
           <w:rFonts w:ascii="Liberation Sans" w:hAnsi="Liberation Sans"/>
           <w:sz w:val="24"/>
@@ -690,6 +702,7 @@
     <w:p>
       <w:pPr>
         <w:pStyle w:val="Standard"/>
+        <w:jc w:val="both"/>
         <w:rPr>
           <w:rFonts w:ascii="Liberation Sans" w:hAnsi="Liberation Sans"/>
           <w:sz w:val="24"/>
@@ -717,6 +730,7 @@
     <w:p>
       <w:pPr>
         <w:pStyle w:val="Standard"/>
+        <w:jc w:val="both"/>
         <w:rPr>
           <w:rFonts w:ascii="Liberation Sans" w:hAnsi="Liberation Sans"/>
           <w:sz w:val="24"/>
@@ -744,6 +758,7 @@
     <w:p>
       <w:pPr>
         <w:pStyle w:val="Standard"/>
+        <w:jc w:val="both"/>
         <w:rPr>
           <w:rFonts w:ascii="Liberation Sans" w:hAnsi="Liberation Sans"/>
           <w:sz w:val="24"/>
@@ -762,6 +777,7 @@
     <w:p>
       <w:pPr>
         <w:pStyle w:val="Standard"/>
+        <w:jc w:val="both"/>
         <w:rPr>
           <w:rFonts w:ascii="Liberation Sans" w:hAnsi="Liberation Sans"/>
           <w:sz w:val="24"/>
@@ -812,6 +828,7 @@
     <w:p>
       <w:pPr>
         <w:pStyle w:val="Standard"/>
+        <w:jc w:val="both"/>
         <w:rPr>
           <w:rFonts w:ascii="Liberation Sans" w:hAnsi="Liberation Sans"/>
           <w:sz w:val="24"/>
@@ -826,16 +843,6 @@
         </w:rPr>
         <w:t>*Gráfico circular contendo apenas duas informações: Valor total da Receita e Despesa no mês corrente.</w:t>
       </w:r>
-    </w:p>
-    <w:p>
-      <w:pPr>
-        <w:pStyle w:val="Standard"/>
-        <w:rPr>
-          <w:rFonts w:ascii="Liberation Sans" w:hAnsi="Liberation Sans"/>
-          <w:sz w:val="24"/>
-          <w:szCs w:val="24"/>
-        </w:rPr>
-      </w:pPr>
     </w:p>
     <w:p>
       <w:pPr>
@@ -858,23 +865,18 @@
           <w:sz w:val="32"/>
           <w:szCs w:val="32"/>
         </w:rPr>
-        <w:t>Requisitos</w:t>
-      </w:r>
-    </w:p>
-    <w:p>
-      <w:pPr>
-        <w:pStyle w:val="Standard"/>
-        <w:numPr>
-          <w:ilvl w:val="1"/>
-          <w:numId w:val="3"/>
-        </w:numPr>
+        <w:lastRenderedPageBreak/>
+        <w:t>C</w:t>
+      </w:r>
+      <w:r>
         <w:rPr>
           <w:rFonts w:ascii="Liberation Sans" w:hAnsi="Liberation Sans"/>
           <w:b/>
           <w:sz w:val="32"/>
           <w:szCs w:val="32"/>
         </w:rPr>
-      </w:pPr>
+        <w:t>aso d</w:t>
+      </w:r>
       <w:r>
         <w:rPr>
           <w:rFonts w:ascii="Liberation Sans" w:hAnsi="Liberation Sans"/>
@@ -882,7 +884,7 @@
           <w:sz w:val="32"/>
           <w:szCs w:val="32"/>
         </w:rPr>
-        <w:t>Funcionais</w:t>
+        <w:t>e uso</w:t>
       </w:r>
       <w:r>
         <w:rPr>
@@ -891,526 +893,34 @@
           <w:sz w:val="32"/>
           <w:szCs w:val="32"/>
         </w:rPr>
-        <w:t xml:space="preserve"> </w:t>
-      </w:r>
-    </w:p>
-    <w:p>
-      <w:pPr>
-        <w:pStyle w:val="Standard"/>
-        <w:rPr>
-          <w:rFonts w:ascii="Liberation Sans" w:hAnsi="Liberation Sans"/>
-          <w:sz w:val="24"/>
-          <w:szCs w:val="24"/>
-        </w:rPr>
-      </w:pPr>
-      <w:proofErr w:type="spellStart"/>
-      <w:r>
-        <w:rPr>
-          <w:rFonts w:ascii="Liberation Sans" w:hAnsi="Liberation Sans"/>
-          <w:sz w:val="24"/>
-          <w:szCs w:val="24"/>
-        </w:rPr>
-        <w:t>Conteudo</w:t>
-      </w:r>
-      <w:proofErr w:type="spellEnd"/>
-      <w:r>
-        <w:rPr>
-          <w:rFonts w:ascii="Liberation Sans" w:hAnsi="Liberation Sans"/>
-          <w:sz w:val="24"/>
-          <w:szCs w:val="24"/>
-        </w:rPr>
-        <w:t>...</w:t>
-      </w:r>
-    </w:p>
-    <w:p>
-      <w:pPr>
-        <w:pStyle w:val="Standard"/>
-        <w:rPr>
-          <w:rFonts w:ascii="Liberation Sans" w:hAnsi="Liberation Sans"/>
-          <w:sz w:val="24"/>
-          <w:szCs w:val="24"/>
-        </w:rPr>
-      </w:pPr>
-      <w:proofErr w:type="spellStart"/>
-      <w:r>
-        <w:rPr>
-          <w:rFonts w:ascii="Liberation Sans" w:hAnsi="Liberation Sans"/>
-          <w:sz w:val="24"/>
-          <w:szCs w:val="24"/>
-        </w:rPr>
-        <w:t>Conteudo</w:t>
-      </w:r>
-      <w:proofErr w:type="spellEnd"/>
-      <w:r>
-        <w:rPr>
-          <w:rFonts w:ascii="Liberation Sans" w:hAnsi="Liberation Sans"/>
-          <w:sz w:val="24"/>
-          <w:szCs w:val="24"/>
-        </w:rPr>
-        <w:t>...</w:t>
-      </w:r>
-    </w:p>
-    <w:p>
-      <w:pPr>
-        <w:pStyle w:val="Standard"/>
+        <w:t>:</w:t>
+      </w:r>
+      <w:r>
         <w:rPr>
           <w:rFonts w:ascii="Liberation Sans" w:hAnsi="Liberation Sans"/>
           <w:b/>
           <w:sz w:val="32"/>
           <w:szCs w:val="32"/>
         </w:rPr>
-      </w:pPr>
-    </w:p>
-    <w:p>
-      <w:pPr>
-        <w:pStyle w:val="Standard"/>
-        <w:numPr>
-          <w:ilvl w:val="1"/>
-          <w:numId w:val="3"/>
-        </w:numPr>
+        <w:t xml:space="preserve"> </w:t>
+      </w:r>
+      <w:r>
         <w:rPr>
           <w:rFonts w:ascii="Liberation Sans" w:hAnsi="Liberation Sans"/>
           <w:b/>
           <w:sz w:val="32"/>
           <w:szCs w:val="32"/>
         </w:rPr>
-      </w:pPr>
-      <w:r>
-        <w:rPr>
-          <w:rFonts w:ascii="Liberation Sans" w:hAnsi="Liberation Sans"/>
-          <w:b/>
-          <w:sz w:val="32"/>
-          <w:szCs w:val="32"/>
-        </w:rPr>
-        <w:t>Não funcionais</w:t>
-      </w:r>
-      <w:r>
-        <w:rPr>
-          <w:rFonts w:ascii="Liberation Sans" w:hAnsi="Liberation Sans"/>
-          <w:b/>
-          <w:sz w:val="32"/>
-          <w:szCs w:val="32"/>
-        </w:rPr>
-        <w:t xml:space="preserve"> </w:t>
-      </w:r>
-    </w:p>
-    <w:p>
-      <w:pPr>
-        <w:pStyle w:val="Standard"/>
-        <w:rPr>
-          <w:rFonts w:ascii="Liberation Sans" w:hAnsi="Liberation Sans"/>
-          <w:sz w:val="24"/>
-          <w:szCs w:val="24"/>
-        </w:rPr>
-      </w:pPr>
-      <w:proofErr w:type="spellStart"/>
-      <w:r>
-        <w:rPr>
-          <w:rFonts w:ascii="Liberation Sans" w:hAnsi="Liberation Sans"/>
-          <w:sz w:val="24"/>
-          <w:szCs w:val="24"/>
-        </w:rPr>
-        <w:t>Conteudo</w:t>
-      </w:r>
-      <w:proofErr w:type="spellEnd"/>
-      <w:r>
-        <w:rPr>
-          <w:rFonts w:ascii="Liberation Sans" w:hAnsi="Liberation Sans"/>
-          <w:sz w:val="24"/>
-          <w:szCs w:val="24"/>
-        </w:rPr>
-        <w:t>...</w:t>
-      </w:r>
-    </w:p>
-    <w:p>
-      <w:pPr>
-        <w:pStyle w:val="Standard"/>
-        <w:rPr>
-          <w:rFonts w:ascii="Liberation Sans" w:hAnsi="Liberation Sans"/>
-          <w:sz w:val="24"/>
-          <w:szCs w:val="24"/>
-        </w:rPr>
-      </w:pPr>
-      <w:proofErr w:type="spellStart"/>
-      <w:r>
-        <w:rPr>
-          <w:rFonts w:ascii="Liberation Sans" w:hAnsi="Liberation Sans"/>
-          <w:sz w:val="24"/>
-          <w:szCs w:val="24"/>
-        </w:rPr>
-        <w:t>Conteudo</w:t>
-      </w:r>
-      <w:proofErr w:type="spellEnd"/>
-      <w:r>
-        <w:rPr>
-          <w:rFonts w:ascii="Liberation Sans" w:hAnsi="Liberation Sans"/>
-          <w:sz w:val="24"/>
-          <w:szCs w:val="24"/>
-        </w:rPr>
-        <w:t>...</w:t>
-      </w:r>
-    </w:p>
-    <w:p>
-      <w:pPr>
-        <w:pStyle w:val="Standard"/>
-        <w:rPr>
-          <w:rFonts w:ascii="Liberation Sans" w:hAnsi="Liberation Sans"/>
-          <w:b/>
-          <w:sz w:val="32"/>
-          <w:szCs w:val="32"/>
-        </w:rPr>
-      </w:pPr>
-    </w:p>
-    <w:p>
-      <w:pPr>
-        <w:pStyle w:val="Standard"/>
-        <w:numPr>
-          <w:ilvl w:val="1"/>
-          <w:numId w:val="3"/>
-        </w:numPr>
-        <w:rPr>
-          <w:rFonts w:ascii="Liberation Sans" w:hAnsi="Liberation Sans"/>
-          <w:b/>
-          <w:sz w:val="32"/>
-          <w:szCs w:val="32"/>
-        </w:rPr>
-      </w:pPr>
-      <w:r>
-        <w:rPr>
-          <w:rFonts w:ascii="Liberation Sans" w:hAnsi="Liberation Sans"/>
-          <w:b/>
-          <w:sz w:val="32"/>
-          <w:szCs w:val="32"/>
-        </w:rPr>
-        <w:t>Regras de negócio</w:t>
-      </w:r>
-      <w:r>
-        <w:rPr>
-          <w:rFonts w:ascii="Liberation Sans" w:hAnsi="Liberation Sans"/>
-          <w:b/>
-          <w:sz w:val="32"/>
-          <w:szCs w:val="32"/>
-        </w:rPr>
-        <w:t xml:space="preserve"> </w:t>
-      </w:r>
-    </w:p>
-    <w:p>
-      <w:pPr>
-        <w:pStyle w:val="Standard"/>
-        <w:rPr>
-          <w:rFonts w:ascii="Liberation Sans" w:hAnsi="Liberation Sans"/>
-          <w:sz w:val="24"/>
-          <w:szCs w:val="24"/>
-        </w:rPr>
-      </w:pPr>
-      <w:proofErr w:type="spellStart"/>
-      <w:r>
-        <w:rPr>
-          <w:rFonts w:ascii="Liberation Sans" w:hAnsi="Liberation Sans"/>
-          <w:sz w:val="24"/>
-          <w:szCs w:val="24"/>
-        </w:rPr>
-        <w:t>Conteudo</w:t>
-      </w:r>
-      <w:proofErr w:type="spellEnd"/>
-      <w:r>
-        <w:rPr>
-          <w:rFonts w:ascii="Liberation Sans" w:hAnsi="Liberation Sans"/>
-          <w:sz w:val="24"/>
-          <w:szCs w:val="24"/>
-        </w:rPr>
-        <w:t>...</w:t>
-      </w:r>
-    </w:p>
-    <w:p>
-      <w:pPr>
-        <w:pStyle w:val="Standard"/>
-        <w:rPr>
-          <w:rFonts w:ascii="Liberation Sans" w:hAnsi="Liberation Sans"/>
-          <w:sz w:val="24"/>
-          <w:szCs w:val="24"/>
-        </w:rPr>
-      </w:pPr>
-      <w:proofErr w:type="spellStart"/>
-      <w:r>
-        <w:rPr>
-          <w:rFonts w:ascii="Liberation Sans" w:hAnsi="Liberation Sans"/>
-          <w:sz w:val="24"/>
-          <w:szCs w:val="24"/>
-        </w:rPr>
-        <w:t>Conteudo</w:t>
-      </w:r>
-      <w:proofErr w:type="spellEnd"/>
-      <w:r>
-        <w:rPr>
-          <w:rFonts w:ascii="Liberation Sans" w:hAnsi="Liberation Sans"/>
-          <w:sz w:val="24"/>
-          <w:szCs w:val="24"/>
-        </w:rPr>
-        <w:t>...</w:t>
-      </w:r>
-    </w:p>
-    <w:p>
-      <w:pPr>
-        <w:pStyle w:val="Standard"/>
-        <w:rPr>
-          <w:rFonts w:ascii="Liberation Sans" w:hAnsi="Liberation Sans"/>
-          <w:b/>
-          <w:sz w:val="32"/>
-          <w:szCs w:val="32"/>
-        </w:rPr>
-      </w:pPr>
-    </w:p>
-    <w:p>
-      <w:pPr>
-        <w:pStyle w:val="Standard"/>
-        <w:rPr>
-          <w:rFonts w:ascii="Liberation Sans" w:hAnsi="Liberation Sans"/>
-          <w:b/>
-          <w:sz w:val="32"/>
-          <w:szCs w:val="32"/>
-        </w:rPr>
-      </w:pPr>
-    </w:p>
-    <w:p>
-      <w:pPr>
-        <w:pStyle w:val="Standard"/>
-        <w:rPr>
-          <w:rFonts w:ascii="Liberation Sans" w:hAnsi="Liberation Sans"/>
-          <w:b/>
-          <w:sz w:val="32"/>
-          <w:szCs w:val="32"/>
-        </w:rPr>
-      </w:pPr>
-    </w:p>
-    <w:p>
-      <w:pPr>
-        <w:pStyle w:val="Standard"/>
-        <w:rPr>
-          <w:rFonts w:ascii="Liberation Sans" w:hAnsi="Liberation Sans"/>
-          <w:b/>
-          <w:sz w:val="32"/>
-          <w:szCs w:val="32"/>
-        </w:rPr>
-      </w:pPr>
-    </w:p>
-    <w:p>
-      <w:pPr>
-        <w:pStyle w:val="Standard"/>
-        <w:rPr>
-          <w:rFonts w:ascii="Liberation Sans" w:hAnsi="Liberation Sans"/>
-          <w:b/>
-          <w:sz w:val="32"/>
-          <w:szCs w:val="32"/>
-        </w:rPr>
-      </w:pPr>
-    </w:p>
-    <w:p>
-      <w:pPr>
-        <w:pStyle w:val="Standard"/>
-        <w:rPr>
-          <w:rFonts w:ascii="Liberation Sans" w:hAnsi="Liberation Sans"/>
-          <w:b/>
-          <w:sz w:val="32"/>
-          <w:szCs w:val="32"/>
-        </w:rPr>
-      </w:pPr>
-    </w:p>
-    <w:p>
-      <w:pPr>
-        <w:pStyle w:val="Standard"/>
-        <w:rPr>
-          <w:rFonts w:ascii="Liberation Sans" w:hAnsi="Liberation Sans"/>
-          <w:b/>
-          <w:sz w:val="32"/>
-          <w:szCs w:val="32"/>
-        </w:rPr>
-      </w:pPr>
-    </w:p>
-    <w:p>
-      <w:pPr>
-        <w:pStyle w:val="Standard"/>
-        <w:rPr>
-          <w:rFonts w:ascii="Liberation Sans" w:hAnsi="Liberation Sans"/>
-          <w:b/>
-          <w:sz w:val="32"/>
-          <w:szCs w:val="32"/>
-        </w:rPr>
-      </w:pPr>
-    </w:p>
-    <w:p>
-      <w:pPr>
-        <w:pStyle w:val="Standard"/>
-        <w:rPr>
-          <w:rFonts w:ascii="Liberation Sans" w:hAnsi="Liberation Sans"/>
-          <w:b/>
-          <w:sz w:val="32"/>
-          <w:szCs w:val="32"/>
-        </w:rPr>
-      </w:pPr>
-    </w:p>
-    <w:p>
-      <w:pPr>
-        <w:pStyle w:val="Standard"/>
-        <w:rPr>
-          <w:rFonts w:ascii="Liberation Sans" w:hAnsi="Liberation Sans"/>
-          <w:b/>
-          <w:sz w:val="32"/>
-          <w:szCs w:val="32"/>
-        </w:rPr>
-      </w:pPr>
-    </w:p>
-    <w:p>
-      <w:pPr>
-        <w:pStyle w:val="Standard"/>
-        <w:rPr>
-          <w:rFonts w:ascii="Liberation Sans" w:hAnsi="Liberation Sans"/>
-          <w:b/>
-          <w:sz w:val="32"/>
-          <w:szCs w:val="32"/>
-        </w:rPr>
-      </w:pPr>
-    </w:p>
-    <w:p>
-      <w:pPr>
-        <w:pStyle w:val="Standard"/>
-        <w:rPr>
-          <w:rFonts w:ascii="Liberation Sans" w:hAnsi="Liberation Sans"/>
-          <w:b/>
-          <w:sz w:val="32"/>
-          <w:szCs w:val="32"/>
-        </w:rPr>
-      </w:pPr>
-    </w:p>
-    <w:p>
-      <w:pPr>
-        <w:pStyle w:val="Standard"/>
-        <w:rPr>
-          <w:rFonts w:ascii="Liberation Sans" w:hAnsi="Liberation Sans"/>
-          <w:b/>
-          <w:sz w:val="32"/>
-          <w:szCs w:val="32"/>
-        </w:rPr>
-      </w:pPr>
-    </w:p>
-    <w:p>
-      <w:pPr>
-        <w:pStyle w:val="Standard"/>
-        <w:rPr>
-          <w:rFonts w:ascii="Liberation Sans" w:hAnsi="Liberation Sans"/>
-          <w:b/>
-          <w:sz w:val="32"/>
-          <w:szCs w:val="32"/>
-        </w:rPr>
-      </w:pPr>
-    </w:p>
-    <w:p>
-      <w:pPr>
-        <w:pStyle w:val="Standard"/>
-        <w:rPr>
-          <w:rFonts w:ascii="Liberation Sans" w:hAnsi="Liberation Sans"/>
-          <w:b/>
-          <w:sz w:val="32"/>
-          <w:szCs w:val="32"/>
-        </w:rPr>
-      </w:pPr>
-    </w:p>
-    <w:p>
-      <w:pPr>
-        <w:pStyle w:val="Standard"/>
-        <w:rPr>
-          <w:rFonts w:ascii="Liberation Sans" w:hAnsi="Liberation Sans"/>
-          <w:b/>
-          <w:sz w:val="32"/>
-          <w:szCs w:val="32"/>
-        </w:rPr>
-      </w:pPr>
-    </w:p>
-    <w:p>
-      <w:pPr>
-        <w:pStyle w:val="Standard"/>
-        <w:rPr>
-          <w:rFonts w:ascii="Liberation Sans" w:hAnsi="Liberation Sans"/>
-          <w:b/>
-          <w:sz w:val="32"/>
-          <w:szCs w:val="32"/>
-        </w:rPr>
-      </w:pPr>
-    </w:p>
-    <w:p>
-      <w:pPr>
-        <w:pStyle w:val="Standard"/>
-        <w:rPr>
-          <w:rFonts w:ascii="Liberation Sans" w:hAnsi="Liberation Sans"/>
-          <w:b/>
-          <w:sz w:val="32"/>
-          <w:szCs w:val="32"/>
-        </w:rPr>
-      </w:pPr>
-    </w:p>
-    <w:p>
-      <w:pPr>
-        <w:pStyle w:val="Standard"/>
-        <w:rPr>
-          <w:rFonts w:ascii="Liberation Sans" w:hAnsi="Liberation Sans"/>
-          <w:b/>
-          <w:sz w:val="32"/>
-          <w:szCs w:val="32"/>
-        </w:rPr>
-      </w:pPr>
-    </w:p>
-    <w:p>
-      <w:pPr>
-        <w:pStyle w:val="Standard"/>
-        <w:rPr>
-          <w:rFonts w:ascii="Liberation Sans" w:hAnsi="Liberation Sans"/>
-          <w:b/>
-          <w:sz w:val="32"/>
-          <w:szCs w:val="32"/>
-        </w:rPr>
-      </w:pPr>
-    </w:p>
-    <w:p>
-      <w:pPr>
-        <w:pStyle w:val="Standard"/>
-        <w:rPr>
-          <w:rFonts w:ascii="Liberation Sans" w:hAnsi="Liberation Sans"/>
-          <w:b/>
-          <w:sz w:val="32"/>
-          <w:szCs w:val="32"/>
-        </w:rPr>
-      </w:pPr>
-    </w:p>
-    <w:p>
-      <w:pPr>
-        <w:pStyle w:val="Standard"/>
-        <w:rPr>
-          <w:rFonts w:ascii="Liberation Sans" w:hAnsi="Liberation Sans"/>
-          <w:b/>
-          <w:sz w:val="32"/>
-          <w:szCs w:val="32"/>
-        </w:rPr>
-      </w:pPr>
-    </w:p>
-    <w:p>
-      <w:pPr>
-        <w:pStyle w:val="Standard"/>
-        <w:rPr>
-          <w:rFonts w:ascii="Liberation Sans" w:hAnsi="Liberation Sans"/>
-          <w:b/>
-          <w:sz w:val="32"/>
-          <w:szCs w:val="32"/>
-        </w:rPr>
-      </w:pPr>
-    </w:p>
-    <w:p>
-      <w:pPr>
-        <w:pStyle w:val="Standard"/>
-        <w:rPr>
-          <w:rFonts w:ascii="Liberation Sans" w:hAnsi="Liberation Sans"/>
-          <w:b/>
-          <w:sz w:val="32"/>
-          <w:szCs w:val="32"/>
+        <w:t>Lançamentos de Receita/Despesas</w:t>
+      </w:r>
+    </w:p>
+    <w:p>
+      <w:pPr>
+        <w:pStyle w:val="Standard"/>
+        <w:rPr>
+          <w:rFonts w:ascii="Liberation Sans" w:hAnsi="Liberation Sans"/>
+          <w:sz w:val="24"/>
+          <w:szCs w:val="24"/>
         </w:rPr>
       </w:pPr>
     </w:p>
@@ -1419,509 +929,556 @@
         <w:pStyle w:val="Standard"/>
         <w:numPr>
           <w:ilvl w:val="0"/>
-          <w:numId w:val="3"/>
+          <w:numId w:val="4"/>
         </w:numPr>
-        <w:rPr>
-          <w:rFonts w:ascii="Liberation Sans" w:hAnsi="Liberation Sans"/>
-          <w:b/>
-          <w:sz w:val="32"/>
-          <w:szCs w:val="32"/>
-        </w:rPr>
-      </w:pPr>
-      <w:r>
-        <w:rPr>
-          <w:rFonts w:ascii="Liberation Sans" w:hAnsi="Liberation Sans"/>
-          <w:noProof/>
-          <w:sz w:val="24"/>
-          <w:szCs w:val="24"/>
-          <w:lang w:val="en-US" w:eastAsia="en-US"/>
-        </w:rPr>
-        <w:lastRenderedPageBreak/>
-        <w:drawing>
-          <wp:anchor distT="0" distB="0" distL="114300" distR="114300" simplePos="0" relativeHeight="251658240" behindDoc="0" locked="0" layoutInCell="1" allowOverlap="1" wp14:anchorId="61B98921" wp14:editId="25CEB0AC">
-            <wp:simplePos x="0" y="0"/>
-            <wp:positionH relativeFrom="margin">
-              <wp:posOffset>-618490</wp:posOffset>
-            </wp:positionH>
-            <wp:positionV relativeFrom="margin">
-              <wp:posOffset>490855</wp:posOffset>
-            </wp:positionV>
-            <wp:extent cx="6858635" cy="4852670"/>
-            <wp:effectExtent l="114300" t="95250" r="151765" b="157480"/>
-            <wp:wrapSquare wrapText="bothSides"/>
-            <wp:docPr id="1" name="Imagem 1"/>
-            <wp:cNvGraphicFramePr>
-              <a:graphicFrameLocks xmlns:a="http://schemas.openxmlformats.org/drawingml/2006/main" noChangeAspect="1"/>
-            </wp:cNvGraphicFramePr>
-            <a:graphic xmlns:a="http://schemas.openxmlformats.org/drawingml/2006/main">
-              <a:graphicData uri="http://schemas.openxmlformats.org/drawingml/2006/picture">
-                <pic:pic xmlns:pic="http://schemas.openxmlformats.org/drawingml/2006/picture">
-                  <pic:nvPicPr>
-                    <pic:cNvPr id="0" name="imagerId6"/>
-                    <pic:cNvPicPr>
-                      <a:picLocks noChangeAspect="1" noChangeArrowheads="1"/>
-                    </pic:cNvPicPr>
-                  </pic:nvPicPr>
-                  <pic:blipFill>
-                    <a:blip r:embed="rId6">
-                      <a:extLst>
-                        <a:ext uri="{28A0092B-C50C-407E-A947-70E740481C1C}">
-                          <a14:useLocalDpi xmlns:a14="http://schemas.microsoft.com/office/drawing/2010/main" val="0"/>
-                        </a:ext>
-                      </a:extLst>
-                    </a:blip>
-                    <a:srcRect/>
-                    <a:stretch>
-                      <a:fillRect/>
-                    </a:stretch>
-                  </pic:blipFill>
-                  <pic:spPr bwMode="auto">
-                    <a:xfrm>
-                      <a:off x="0" y="0"/>
-                      <a:ext cx="6858635" cy="4852670"/>
-                    </a:xfrm>
-                    <a:prstGeom prst="rect">
-                      <a:avLst/>
-                    </a:prstGeom>
-                    <a:solidFill>
-                      <a:srgbClr val="FFFFFF">
-                        <a:shade val="85000"/>
-                      </a:srgbClr>
-                    </a:solidFill>
-                    <a:ln w="88900" cap="sq">
-                      <a:solidFill>
-                        <a:srgbClr val="FFFFFF"/>
-                      </a:solidFill>
-                      <a:miter lim="800000"/>
-                    </a:ln>
-                    <a:effectLst>
-                      <a:outerShdw blurRad="55000" dist="18000" dir="5400000" algn="tl" rotWithShape="0">
-                        <a:srgbClr val="000000">
-                          <a:alpha val="40000"/>
-                        </a:srgbClr>
-                      </a:outerShdw>
-                    </a:effectLst>
-                    <a:scene3d>
-                      <a:camera prst="orthographicFront"/>
-                      <a:lightRig rig="twoPt" dir="t">
-                        <a:rot lat="0" lon="0" rev="7200000"/>
-                      </a:lightRig>
-                    </a:scene3d>
-                    <a:sp3d>
-                      <a:bevelT w="25400" h="19050"/>
-                      <a:contourClr>
-                        <a:srgbClr val="FFFFFF"/>
-                      </a:contourClr>
-                    </a:sp3d>
-                  </pic:spPr>
-                </pic:pic>
-              </a:graphicData>
-            </a:graphic>
-          </wp:anchor>
-        </w:drawing>
-      </w:r>
-      <w:r>
-        <w:rPr>
-          <w:rFonts w:ascii="Liberation Sans" w:hAnsi="Liberation Sans"/>
-          <w:b/>
-          <w:sz w:val="32"/>
-          <w:szCs w:val="32"/>
-        </w:rPr>
-        <w:t>Diagrama de caso de uso</w:t>
-      </w:r>
-    </w:p>
-    <w:p>
-      <w:pPr>
-        <w:pStyle w:val="Standard"/>
-        <w:rPr>
-          <w:rFonts w:ascii="Liberation Sans" w:hAnsi="Liberation Sans"/>
-          <w:sz w:val="24"/>
-          <w:szCs w:val="24"/>
-        </w:rPr>
-      </w:pPr>
-      <w:r>
-        <w:rPr>
-          <w:rFonts w:ascii="Liberation Sans" w:hAnsi="Liberation Sans"/>
-          <w:sz w:val="24"/>
-          <w:szCs w:val="24"/>
-        </w:rPr>
-        <w:t xml:space="preserve">Figura 1 – Diagrama de casos de uso – </w:t>
-      </w:r>
-      <w:r>
-        <w:rPr>
-          <w:rFonts w:ascii="Liberation Sans" w:hAnsi="Liberation Sans"/>
-          <w:sz w:val="24"/>
-          <w:szCs w:val="24"/>
-        </w:rPr>
-        <w:t>$€ Controla!</w:t>
-      </w:r>
-    </w:p>
-    <w:p>
-      <w:pPr>
-        <w:pStyle w:val="Standard"/>
-        <w:rPr>
-          <w:rFonts w:ascii="Liberation Sans" w:hAnsi="Liberation Sans"/>
-          <w:b/>
-          <w:sz w:val="32"/>
-          <w:szCs w:val="32"/>
-        </w:rPr>
-      </w:pPr>
-    </w:p>
-    <w:p>
-      <w:pPr>
-        <w:pStyle w:val="Standard"/>
-        <w:rPr>
-          <w:rFonts w:ascii="Liberation Sans" w:hAnsi="Liberation Sans"/>
-          <w:b/>
-          <w:sz w:val="32"/>
-          <w:szCs w:val="32"/>
-        </w:rPr>
-      </w:pPr>
+        <w:jc w:val="both"/>
+        <w:rPr>
+          <w:rFonts w:ascii="Liberation Sans" w:hAnsi="Liberation Sans"/>
+          <w:sz w:val="24"/>
+          <w:szCs w:val="24"/>
+        </w:rPr>
+      </w:pPr>
+      <w:r>
+        <w:rPr>
+          <w:rFonts w:ascii="Liberation Sans" w:hAnsi="Liberation Sans"/>
+          <w:sz w:val="24"/>
+          <w:szCs w:val="24"/>
+        </w:rPr>
+        <w:t>O usuário deverá acessar o APP através d</w:t>
+      </w:r>
+      <w:r>
+        <w:rPr>
+          <w:rFonts w:ascii="Liberation Sans" w:hAnsi="Liberation Sans"/>
+          <w:sz w:val="24"/>
+          <w:szCs w:val="24"/>
+        </w:rPr>
+        <w:t xml:space="preserve">e um </w:t>
+      </w:r>
+      <w:proofErr w:type="spellStart"/>
+      <w:r>
+        <w:rPr>
+          <w:rFonts w:ascii="Liberation Sans" w:hAnsi="Liberation Sans"/>
+          <w:sz w:val="24"/>
+          <w:szCs w:val="24"/>
+        </w:rPr>
+        <w:t>login</w:t>
+      </w:r>
+      <w:proofErr w:type="spellEnd"/>
+      <w:r>
+        <w:rPr>
+          <w:rFonts w:ascii="Liberation Sans" w:hAnsi="Liberation Sans"/>
+          <w:sz w:val="24"/>
+          <w:szCs w:val="24"/>
+        </w:rPr>
+        <w:t xml:space="preserve"> onde deverá informar </w:t>
+      </w:r>
+      <w:r>
+        <w:rPr>
+          <w:rFonts w:ascii="Liberation Sans" w:hAnsi="Liberation Sans"/>
+          <w:sz w:val="24"/>
+          <w:szCs w:val="24"/>
+        </w:rPr>
+        <w:t>o nome do usuário e senha.</w:t>
+      </w:r>
+    </w:p>
+    <w:p>
+      <w:pPr>
+        <w:pStyle w:val="Standard"/>
+        <w:numPr>
+          <w:ilvl w:val="0"/>
+          <w:numId w:val="4"/>
+        </w:numPr>
+        <w:jc w:val="both"/>
+        <w:rPr>
+          <w:rFonts w:ascii="Liberation Sans" w:hAnsi="Liberation Sans"/>
+          <w:sz w:val="24"/>
+          <w:szCs w:val="24"/>
+        </w:rPr>
+      </w:pPr>
+      <w:r>
+        <w:rPr>
+          <w:rFonts w:ascii="Liberation Sans" w:hAnsi="Liberation Sans"/>
+          <w:sz w:val="24"/>
+          <w:szCs w:val="24"/>
+        </w:rPr>
+        <w:t xml:space="preserve">O usuário não poderá realizar lançamentos caso não esteja </w:t>
+      </w:r>
+      <w:proofErr w:type="spellStart"/>
+      <w:r>
+        <w:rPr>
+          <w:rFonts w:ascii="Liberation Sans" w:hAnsi="Liberation Sans"/>
+          <w:sz w:val="24"/>
+          <w:szCs w:val="24"/>
+        </w:rPr>
+        <w:t>logado</w:t>
+      </w:r>
+      <w:proofErr w:type="spellEnd"/>
+      <w:r>
+        <w:rPr>
+          <w:rFonts w:ascii="Liberation Sans" w:hAnsi="Liberation Sans"/>
+          <w:sz w:val="24"/>
+          <w:szCs w:val="24"/>
+        </w:rPr>
+        <w:t>.</w:t>
+      </w:r>
+    </w:p>
+    <w:p>
+      <w:pPr>
+        <w:pStyle w:val="Standard"/>
+        <w:numPr>
+          <w:ilvl w:val="0"/>
+          <w:numId w:val="4"/>
+        </w:numPr>
+        <w:jc w:val="both"/>
+        <w:rPr>
+          <w:rFonts w:ascii="Liberation Sans" w:hAnsi="Liberation Sans"/>
+          <w:sz w:val="24"/>
+          <w:szCs w:val="24"/>
+        </w:rPr>
+      </w:pPr>
+      <w:r>
+        <w:rPr>
+          <w:rFonts w:ascii="Liberation Sans" w:hAnsi="Liberation Sans"/>
+          <w:sz w:val="24"/>
+          <w:szCs w:val="24"/>
+        </w:rPr>
+        <w:t xml:space="preserve">Após </w:t>
+      </w:r>
+      <w:proofErr w:type="spellStart"/>
+      <w:r>
+        <w:rPr>
+          <w:rFonts w:ascii="Liberation Sans" w:hAnsi="Liberation Sans"/>
+          <w:sz w:val="24"/>
+          <w:szCs w:val="24"/>
+        </w:rPr>
+        <w:t>logar-se</w:t>
+      </w:r>
+      <w:proofErr w:type="spellEnd"/>
+      <w:r>
+        <w:rPr>
+          <w:rFonts w:ascii="Liberation Sans" w:hAnsi="Liberation Sans"/>
+          <w:sz w:val="24"/>
+          <w:szCs w:val="24"/>
+        </w:rPr>
+        <w:t xml:space="preserve"> no </w:t>
+      </w:r>
+      <w:proofErr w:type="spellStart"/>
+      <w:r>
+        <w:rPr>
+          <w:rFonts w:ascii="Liberation Sans" w:hAnsi="Liberation Sans"/>
+          <w:sz w:val="24"/>
+          <w:szCs w:val="24"/>
+        </w:rPr>
+        <w:t>App</w:t>
+      </w:r>
+      <w:proofErr w:type="spellEnd"/>
+      <w:r>
+        <w:rPr>
+          <w:rFonts w:ascii="Liberation Sans" w:hAnsi="Liberation Sans"/>
+          <w:sz w:val="24"/>
+          <w:szCs w:val="24"/>
+        </w:rPr>
+        <w:t xml:space="preserve"> o usuário poderá visualizar graficamente os resultados obtidos através dos lançamentos das suas receitas e despesas, bem como exportar estes gráficos e resultados para o formato </w:t>
+      </w:r>
+      <w:proofErr w:type="spellStart"/>
+      <w:r>
+        <w:rPr>
+          <w:rFonts w:ascii="Liberation Sans" w:hAnsi="Liberation Sans"/>
+          <w:sz w:val="24"/>
+          <w:szCs w:val="24"/>
+        </w:rPr>
+        <w:t>pdf</w:t>
+      </w:r>
+      <w:proofErr w:type="spellEnd"/>
+      <w:r>
+        <w:rPr>
+          <w:rFonts w:ascii="Liberation Sans" w:hAnsi="Liberation Sans"/>
+          <w:sz w:val="24"/>
+          <w:szCs w:val="24"/>
+        </w:rPr>
+        <w:t>.</w:t>
+      </w:r>
+    </w:p>
+    <w:p>
+      <w:pPr>
+        <w:pStyle w:val="Standard"/>
+        <w:numPr>
+          <w:ilvl w:val="0"/>
+          <w:numId w:val="4"/>
+        </w:numPr>
+        <w:jc w:val="both"/>
+        <w:rPr>
+          <w:rFonts w:ascii="Liberation Sans" w:hAnsi="Liberation Sans"/>
+          <w:sz w:val="24"/>
+          <w:szCs w:val="24"/>
+        </w:rPr>
+      </w:pPr>
+      <w:r>
+        <w:rPr>
+          <w:rFonts w:ascii="Liberation Sans" w:hAnsi="Liberation Sans"/>
+          <w:sz w:val="24"/>
+          <w:szCs w:val="24"/>
+        </w:rPr>
+        <w:t xml:space="preserve">O usuário poderá lançar uma nova despesa ou receita. Após selecionar uma dessas opções ele deverá escolher uma categoria principal tanto para gasto quanto para receita, se </w:t>
+      </w:r>
+      <w:proofErr w:type="gramStart"/>
+      <w:r>
+        <w:rPr>
+          <w:rFonts w:ascii="Liberation Sans" w:hAnsi="Liberation Sans"/>
+          <w:sz w:val="24"/>
+          <w:szCs w:val="24"/>
+        </w:rPr>
+        <w:t>desejar,</w:t>
+      </w:r>
+      <w:proofErr w:type="gramEnd"/>
+      <w:r>
+        <w:rPr>
+          <w:rFonts w:ascii="Liberation Sans" w:hAnsi="Liberation Sans"/>
+          <w:sz w:val="24"/>
+          <w:szCs w:val="24"/>
+        </w:rPr>
+        <w:t xml:space="preserve"> após escolher a categoria principal o usuário poderá escolher uma subcategoria ou até mesmo criar sua própria subcategoria. O usuário não poderá criar uma categoria principal, apenas subcategorias.</w:t>
+      </w:r>
+    </w:p>
+    <w:p>
+      <w:pPr>
+        <w:pStyle w:val="Standard"/>
+        <w:numPr>
+          <w:ilvl w:val="0"/>
+          <w:numId w:val="4"/>
+        </w:numPr>
+        <w:jc w:val="both"/>
+        <w:rPr>
+          <w:rFonts w:ascii="Liberation Sans" w:hAnsi="Liberation Sans"/>
+          <w:sz w:val="24"/>
+          <w:szCs w:val="24"/>
+        </w:rPr>
+      </w:pPr>
+      <w:r>
+        <w:rPr>
+          <w:rFonts w:ascii="Liberation Sans" w:hAnsi="Liberation Sans"/>
+          <w:sz w:val="24"/>
+          <w:szCs w:val="24"/>
+        </w:rPr>
+        <w:t xml:space="preserve">Após selecionar a categoria principal e </w:t>
+      </w:r>
+      <w:proofErr w:type="gramStart"/>
+      <w:r>
+        <w:rPr>
+          <w:rFonts w:ascii="Liberation Sans" w:hAnsi="Liberation Sans"/>
+          <w:sz w:val="24"/>
+          <w:szCs w:val="24"/>
+        </w:rPr>
+        <w:t>subcategoria(</w:t>
+      </w:r>
+      <w:proofErr w:type="gramEnd"/>
+      <w:r>
+        <w:rPr>
+          <w:rFonts w:ascii="Liberation Sans" w:hAnsi="Liberation Sans"/>
+          <w:sz w:val="24"/>
+          <w:szCs w:val="24"/>
+        </w:rPr>
+        <w:t>opcional) o usuário deverá lançar o valor da receita/despesa.</w:t>
+      </w:r>
+    </w:p>
+    <w:p>
+      <w:pPr>
+        <w:pStyle w:val="Standard"/>
+        <w:numPr>
+          <w:ilvl w:val="0"/>
+          <w:numId w:val="4"/>
+        </w:numPr>
+        <w:jc w:val="both"/>
+        <w:rPr>
+          <w:rFonts w:ascii="Liberation Sans" w:hAnsi="Liberation Sans"/>
+          <w:sz w:val="24"/>
+          <w:szCs w:val="24"/>
+        </w:rPr>
+      </w:pPr>
+      <w:r>
+        <w:rPr>
+          <w:rFonts w:ascii="Liberation Sans" w:hAnsi="Liberation Sans"/>
+          <w:sz w:val="24"/>
+          <w:szCs w:val="24"/>
+        </w:rPr>
+        <w:t>O usuário poderá cadastrar dependentes vinculados a sua conta e no momento do lançamento da receita/despesa poderá selecionar o dependente responsável pelo lançamento. Caso opte por não selecionar um dependente, por padrão o usuário administrador da conta sempre será selecionado.</w:t>
+      </w:r>
+    </w:p>
+    <w:p>
+      <w:pPr>
+        <w:pStyle w:val="Standard"/>
+        <w:numPr>
+          <w:ilvl w:val="0"/>
+          <w:numId w:val="4"/>
+        </w:numPr>
+        <w:jc w:val="both"/>
+        <w:rPr>
+          <w:rFonts w:ascii="Liberation Sans" w:hAnsi="Liberation Sans"/>
+          <w:sz w:val="24"/>
+          <w:szCs w:val="24"/>
+        </w:rPr>
+      </w:pPr>
+      <w:r>
+        <w:rPr>
+          <w:rFonts w:ascii="Liberation Sans" w:hAnsi="Liberation Sans"/>
+          <w:sz w:val="24"/>
+          <w:szCs w:val="24"/>
+        </w:rPr>
+        <w:t>Após lançar a receita/despesa o usuário poderá conferir os dados do lançamento e se houver algo divergente do que desejava lançar, poderá realizar a edição ou exclusão dos dados cadastrados.</w:t>
+      </w:r>
+    </w:p>
+    <w:p>
+      <w:pPr>
+        <w:pStyle w:val="Standard"/>
+        <w:numPr>
+          <w:ilvl w:val="0"/>
+          <w:numId w:val="4"/>
+        </w:numPr>
+        <w:jc w:val="both"/>
+        <w:rPr>
+          <w:rFonts w:ascii="Liberation Sans" w:hAnsi="Liberation Sans"/>
+          <w:sz w:val="24"/>
+          <w:szCs w:val="24"/>
+        </w:rPr>
+      </w:pPr>
+      <w:r>
+        <w:rPr>
+          <w:rFonts w:ascii="Liberation Sans" w:hAnsi="Liberation Sans"/>
+          <w:sz w:val="24"/>
+          <w:szCs w:val="24"/>
+        </w:rPr>
+        <w:t xml:space="preserve">Após preencher os campos obrigatórios como categoria principal, valor da receita/despesa e dependente responsável pelo lançamento, o usuário poderá armazenar uma foto que terá a função de comprovar os dados referentes ao lançamento. Para esta função o </w:t>
+      </w:r>
+      <w:proofErr w:type="spellStart"/>
+      <w:r>
+        <w:rPr>
+          <w:rFonts w:ascii="Liberation Sans" w:hAnsi="Liberation Sans"/>
+          <w:sz w:val="24"/>
+          <w:szCs w:val="24"/>
+        </w:rPr>
+        <w:t>App</w:t>
+      </w:r>
+      <w:proofErr w:type="spellEnd"/>
+      <w:r>
+        <w:rPr>
+          <w:rFonts w:ascii="Liberation Sans" w:hAnsi="Liberation Sans"/>
+          <w:sz w:val="24"/>
+          <w:szCs w:val="24"/>
+        </w:rPr>
+        <w:t xml:space="preserve"> deverá possuir permissões de acesso </w:t>
+      </w:r>
+      <w:proofErr w:type="gramStart"/>
+      <w:r>
+        <w:rPr>
+          <w:rFonts w:ascii="Liberation Sans" w:hAnsi="Liberation Sans"/>
+          <w:sz w:val="24"/>
+          <w:szCs w:val="24"/>
+        </w:rPr>
+        <w:t>a</w:t>
+      </w:r>
+      <w:proofErr w:type="gramEnd"/>
+      <w:r>
+        <w:rPr>
+          <w:rFonts w:ascii="Liberation Sans" w:hAnsi="Liberation Sans"/>
+          <w:sz w:val="24"/>
+          <w:szCs w:val="24"/>
+        </w:rPr>
+        <w:t xml:space="preserve"> </w:t>
+      </w:r>
+      <w:r>
+        <w:rPr>
+          <w:rFonts w:ascii="Liberation Sans" w:hAnsi="Liberation Sans"/>
+          <w:sz w:val="24"/>
+          <w:szCs w:val="24"/>
+        </w:rPr>
+        <w:t>câmera</w:t>
+      </w:r>
+      <w:r>
+        <w:rPr>
+          <w:rFonts w:ascii="Liberation Sans" w:hAnsi="Liberation Sans"/>
+          <w:sz w:val="24"/>
+          <w:szCs w:val="24"/>
+        </w:rPr>
+        <w:t xml:space="preserve"> do dispositivo que esta sendo utilizado para o lançamento. Caso o usuário não conceda a permissão necessária, uma confirmação da negativa de acesso será solicitada e o botão que permite realizar a captura da foto será desativado.</w:t>
+      </w:r>
+    </w:p>
+    <w:p>
+      <w:pPr>
+        <w:pStyle w:val="Standard"/>
+        <w:numPr>
+          <w:ilvl w:val="0"/>
+          <w:numId w:val="4"/>
+        </w:numPr>
+        <w:jc w:val="both"/>
+        <w:rPr>
+          <w:rFonts w:ascii="Liberation Sans" w:hAnsi="Liberation Sans"/>
+          <w:sz w:val="24"/>
+          <w:szCs w:val="24"/>
+        </w:rPr>
+      </w:pPr>
+      <w:r>
+        <w:rPr>
+          <w:rFonts w:ascii="Liberation Sans" w:hAnsi="Liberation Sans"/>
+          <w:sz w:val="24"/>
+          <w:szCs w:val="24"/>
+        </w:rPr>
+        <w:t xml:space="preserve">Caso o usuário conceda as permissões necessárias, a </w:t>
+      </w:r>
+      <w:r>
+        <w:rPr>
+          <w:rFonts w:ascii="Liberation Sans" w:hAnsi="Liberation Sans"/>
+          <w:sz w:val="24"/>
+          <w:szCs w:val="24"/>
+        </w:rPr>
+        <w:t>câmera</w:t>
+      </w:r>
+      <w:r>
+        <w:rPr>
+          <w:rFonts w:ascii="Liberation Sans" w:hAnsi="Liberation Sans"/>
+          <w:sz w:val="24"/>
+          <w:szCs w:val="24"/>
+        </w:rPr>
+        <w:t xml:space="preserve"> do dispositivo deverá ser acionada e a foto poderá ser capturada.</w:t>
+      </w:r>
+    </w:p>
+    <w:p>
+      <w:pPr>
+        <w:pStyle w:val="Standard"/>
+        <w:numPr>
+          <w:ilvl w:val="0"/>
+          <w:numId w:val="4"/>
+        </w:numPr>
+        <w:jc w:val="both"/>
+        <w:rPr>
+          <w:rFonts w:ascii="Liberation Sans" w:hAnsi="Liberation Sans"/>
+          <w:sz w:val="24"/>
+          <w:szCs w:val="24"/>
+        </w:rPr>
+      </w:pPr>
+      <w:r>
+        <w:rPr>
+          <w:rFonts w:ascii="Liberation Sans" w:hAnsi="Liberation Sans"/>
+          <w:sz w:val="24"/>
+          <w:szCs w:val="24"/>
+        </w:rPr>
+        <w:t xml:space="preserve">O usuário poderá escolher se deseja manter as imagens no dispositivo ou se deseja enviar as imagens capturadas para o servidor que mantem o </w:t>
+      </w:r>
+      <w:proofErr w:type="spellStart"/>
+      <w:r>
+        <w:rPr>
+          <w:rFonts w:ascii="Liberation Sans" w:hAnsi="Liberation Sans"/>
+          <w:sz w:val="24"/>
+          <w:szCs w:val="24"/>
+        </w:rPr>
+        <w:t>App</w:t>
+      </w:r>
+      <w:proofErr w:type="spellEnd"/>
+      <w:r>
+        <w:rPr>
+          <w:rFonts w:ascii="Liberation Sans" w:hAnsi="Liberation Sans"/>
+          <w:sz w:val="24"/>
+          <w:szCs w:val="24"/>
+        </w:rPr>
+        <w:t xml:space="preserve">. Caso a opção escolhida seja manter as imagens no dispositivo, uma solicitação de permissão de acesso ao disco </w:t>
+      </w:r>
+      <w:r>
+        <w:rPr>
+          <w:rFonts w:ascii="Liberation Sans" w:hAnsi="Liberation Sans"/>
+          <w:sz w:val="24"/>
+          <w:szCs w:val="24"/>
+        </w:rPr>
+        <w:t>rígido</w:t>
+      </w:r>
+      <w:r>
+        <w:rPr>
+          <w:rFonts w:ascii="Liberation Sans" w:hAnsi="Liberation Sans"/>
+          <w:sz w:val="24"/>
+          <w:szCs w:val="24"/>
+        </w:rPr>
+        <w:t xml:space="preserve"> (HD) do dispositivo deverá ser apresentada. Caso o usuário não conceda permissão, a opção será desativada e somente o armazenamento no servidor será disponibilizada.</w:t>
+      </w:r>
+    </w:p>
+    <w:p>
+      <w:pPr>
+        <w:pStyle w:val="Standard"/>
+        <w:numPr>
+          <w:ilvl w:val="0"/>
+          <w:numId w:val="4"/>
+        </w:numPr>
+        <w:jc w:val="both"/>
+        <w:rPr>
+          <w:rFonts w:ascii="Liberation Sans" w:hAnsi="Liberation Sans"/>
+          <w:sz w:val="24"/>
+          <w:szCs w:val="24"/>
+        </w:rPr>
+      </w:pPr>
+      <w:r>
+        <w:rPr>
+          <w:rFonts w:ascii="Liberation Sans" w:hAnsi="Liberation Sans"/>
+          <w:sz w:val="24"/>
+          <w:szCs w:val="24"/>
+        </w:rPr>
+        <w:t xml:space="preserve">Se a opção de armazenar as imagens no servidor for escolhida, esta opção só estará </w:t>
+      </w:r>
+      <w:r>
+        <w:rPr>
+          <w:rFonts w:ascii="Liberation Sans" w:hAnsi="Liberation Sans"/>
+          <w:sz w:val="24"/>
+          <w:szCs w:val="24"/>
+        </w:rPr>
+        <w:t>disponível</w:t>
+      </w:r>
       <w:bookmarkStart w:id="0" w:name="_GoBack"/>
       <w:bookmarkEnd w:id="0"/>
+      <w:r>
+        <w:rPr>
+          <w:rFonts w:ascii="Liberation Sans" w:hAnsi="Liberation Sans"/>
+          <w:sz w:val="24"/>
+          <w:szCs w:val="24"/>
+        </w:rPr>
+        <w:t xml:space="preserve"> caso o usuário esteja conectado à internet.</w:t>
+      </w:r>
     </w:p>
     <w:p>
       <w:pPr>
         <w:pStyle w:val="Standard"/>
         <w:numPr>
           <w:ilvl w:val="0"/>
-          <w:numId w:val="3"/>
+          <w:numId w:val="4"/>
         </w:numPr>
-        <w:rPr>
-          <w:rFonts w:ascii="Liberation Sans" w:hAnsi="Liberation Sans"/>
-          <w:b/>
-          <w:sz w:val="32"/>
-          <w:szCs w:val="32"/>
-        </w:rPr>
-      </w:pPr>
-      <w:r>
-        <w:rPr>
-          <w:rFonts w:ascii="Liberation Sans" w:hAnsi="Liberation Sans"/>
-          <w:b/>
-          <w:sz w:val="32"/>
-          <w:szCs w:val="32"/>
-        </w:rPr>
-        <w:t>C</w:t>
-      </w:r>
-      <w:r>
-        <w:rPr>
-          <w:rFonts w:ascii="Liberation Sans" w:hAnsi="Liberation Sans"/>
-          <w:b/>
-          <w:sz w:val="32"/>
-          <w:szCs w:val="32"/>
-        </w:rPr>
-        <w:t>aso d</w:t>
-      </w:r>
-      <w:r>
-        <w:rPr>
-          <w:rFonts w:ascii="Liberation Sans" w:hAnsi="Liberation Sans"/>
-          <w:b/>
-          <w:sz w:val="32"/>
-          <w:szCs w:val="32"/>
-        </w:rPr>
-        <w:t>e uso mais relevante do sistema</w:t>
-      </w:r>
-    </w:p>
-    <w:p>
-      <w:pPr>
-        <w:pStyle w:val="Standard"/>
-        <w:rPr>
-          <w:rFonts w:ascii="Liberation Sans" w:hAnsi="Liberation Sans"/>
-          <w:sz w:val="24"/>
-          <w:szCs w:val="24"/>
-        </w:rPr>
-      </w:pPr>
-      <w:proofErr w:type="spellStart"/>
-      <w:r>
-        <w:rPr>
-          <w:rFonts w:ascii="Liberation Sans" w:hAnsi="Liberation Sans"/>
-          <w:sz w:val="24"/>
-          <w:szCs w:val="24"/>
-        </w:rPr>
-        <w:t>Conteudo</w:t>
-      </w:r>
-      <w:proofErr w:type="spellEnd"/>
-      <w:r>
-        <w:rPr>
-          <w:rFonts w:ascii="Liberation Sans" w:hAnsi="Liberation Sans"/>
-          <w:sz w:val="24"/>
-          <w:szCs w:val="24"/>
-        </w:rPr>
-        <w:t>...</w:t>
-      </w:r>
-    </w:p>
-    <w:p>
-      <w:pPr>
-        <w:pStyle w:val="Standard"/>
-        <w:rPr>
-          <w:rFonts w:ascii="Liberation Sans" w:hAnsi="Liberation Sans"/>
-          <w:sz w:val="24"/>
-          <w:szCs w:val="24"/>
-        </w:rPr>
-      </w:pPr>
-      <w:proofErr w:type="spellStart"/>
-      <w:r>
-        <w:rPr>
-          <w:rFonts w:ascii="Liberation Sans" w:hAnsi="Liberation Sans"/>
-          <w:sz w:val="24"/>
-          <w:szCs w:val="24"/>
-        </w:rPr>
-        <w:t>Conteudo</w:t>
-      </w:r>
-      <w:proofErr w:type="spellEnd"/>
-      <w:r>
-        <w:rPr>
-          <w:rFonts w:ascii="Liberation Sans" w:hAnsi="Liberation Sans"/>
-          <w:sz w:val="24"/>
-          <w:szCs w:val="24"/>
-        </w:rPr>
-        <w:t>...</w:t>
-      </w:r>
-    </w:p>
-    <w:p>
-      <w:pPr>
-        <w:pStyle w:val="Standard"/>
-        <w:rPr>
-          <w:rFonts w:ascii="Liberation Sans" w:hAnsi="Liberation Sans"/>
-          <w:b/>
-          <w:sz w:val="32"/>
-          <w:szCs w:val="32"/>
-        </w:rPr>
-      </w:pPr>
-    </w:p>
-    <w:p>
-      <w:pPr>
-        <w:pStyle w:val="Standard"/>
-        <w:rPr>
-          <w:rFonts w:ascii="Liberation Sans" w:hAnsi="Liberation Sans"/>
-          <w:b/>
-          <w:sz w:val="32"/>
-          <w:szCs w:val="32"/>
-        </w:rPr>
-      </w:pPr>
-    </w:p>
-    <w:p>
-      <w:pPr>
-        <w:pStyle w:val="Standard"/>
-        <w:rPr>
-          <w:rFonts w:ascii="Liberation Sans" w:hAnsi="Liberation Sans"/>
-          <w:b/>
-          <w:sz w:val="32"/>
-          <w:szCs w:val="32"/>
-        </w:rPr>
-      </w:pPr>
-    </w:p>
-    <w:p>
-      <w:pPr>
-        <w:pStyle w:val="Standard"/>
-        <w:rPr>
-          <w:rFonts w:ascii="Liberation Sans" w:hAnsi="Liberation Sans"/>
-          <w:b/>
-          <w:sz w:val="32"/>
-          <w:szCs w:val="32"/>
-        </w:rPr>
-      </w:pPr>
-    </w:p>
-    <w:p>
-      <w:pPr>
-        <w:pStyle w:val="Standard"/>
-        <w:rPr>
-          <w:rFonts w:ascii="Liberation Sans" w:hAnsi="Liberation Sans"/>
-          <w:b/>
-          <w:sz w:val="32"/>
-          <w:szCs w:val="32"/>
-        </w:rPr>
-      </w:pPr>
-    </w:p>
-    <w:p>
-      <w:pPr>
-        <w:pStyle w:val="Standard"/>
-        <w:rPr>
-          <w:rFonts w:ascii="Liberation Sans" w:hAnsi="Liberation Sans"/>
-          <w:b/>
-          <w:sz w:val="32"/>
-          <w:szCs w:val="32"/>
-        </w:rPr>
-      </w:pPr>
-    </w:p>
-    <w:p>
-      <w:pPr>
-        <w:pStyle w:val="Standard"/>
-        <w:rPr>
-          <w:rFonts w:ascii="Liberation Sans" w:hAnsi="Liberation Sans"/>
-          <w:b/>
-          <w:sz w:val="32"/>
-          <w:szCs w:val="32"/>
-        </w:rPr>
-      </w:pPr>
-    </w:p>
-    <w:p>
-      <w:pPr>
-        <w:pStyle w:val="Standard"/>
-        <w:numPr>
-          <w:ilvl w:val="0"/>
-          <w:numId w:val="3"/>
-        </w:numPr>
-        <w:rPr>
-          <w:rFonts w:ascii="Liberation Sans" w:hAnsi="Liberation Sans"/>
-          <w:b/>
-          <w:sz w:val="32"/>
-          <w:szCs w:val="32"/>
-        </w:rPr>
-      </w:pPr>
-      <w:r>
-        <w:rPr>
-          <w:rFonts w:ascii="Liberation Sans" w:hAnsi="Liberation Sans"/>
-          <w:noProof/>
-          <w:sz w:val="24"/>
-          <w:szCs w:val="24"/>
-          <w:lang w:val="en-US" w:eastAsia="en-US"/>
-        </w:rPr>
-        <w:drawing>
-          <wp:anchor distT="0" distB="0" distL="114300" distR="114300" simplePos="0" relativeHeight="251659264" behindDoc="1" locked="0" layoutInCell="1" allowOverlap="1" wp14:anchorId="7E31278A" wp14:editId="3EC6C734">
-            <wp:simplePos x="0" y="0"/>
-            <wp:positionH relativeFrom="margin">
-              <wp:posOffset>-775335</wp:posOffset>
-            </wp:positionH>
-            <wp:positionV relativeFrom="margin">
-              <wp:posOffset>357505</wp:posOffset>
-            </wp:positionV>
-            <wp:extent cx="7000875" cy="4624705"/>
-            <wp:effectExtent l="114300" t="114300" r="123825" b="156845"/>
-            <wp:wrapSquare wrapText="bothSides"/>
-            <wp:docPr id="2" name="Imagem 2"/>
-            <wp:cNvGraphicFramePr>
-              <a:graphicFrameLocks xmlns:a="http://schemas.openxmlformats.org/drawingml/2006/main" noChangeAspect="1"/>
-            </wp:cNvGraphicFramePr>
-            <a:graphic xmlns:a="http://schemas.openxmlformats.org/drawingml/2006/main">
-              <a:graphicData uri="http://schemas.openxmlformats.org/drawingml/2006/picture">
-                <pic:pic xmlns:pic="http://schemas.openxmlformats.org/drawingml/2006/picture">
-                  <pic:nvPicPr>
-                    <pic:cNvPr id="0" name="imagerId6"/>
-                    <pic:cNvPicPr>
-                      <a:picLocks noChangeAspect="1" noChangeArrowheads="1"/>
-                    </pic:cNvPicPr>
-                  </pic:nvPicPr>
-                  <pic:blipFill rotWithShape="1">
-                    <a:blip r:embed="rId7">
-                      <a:extLst>
-                        <a:ext uri="{28A0092B-C50C-407E-A947-70E740481C1C}">
-                          <a14:useLocalDpi xmlns:a14="http://schemas.microsoft.com/office/drawing/2010/main" val="0"/>
-                        </a:ext>
-                      </a:extLst>
-                    </a:blip>
-                    <a:srcRect t="7611"/>
-                    <a:stretch/>
-                  </pic:blipFill>
-                  <pic:spPr bwMode="auto">
-                    <a:xfrm>
-                      <a:off x="0" y="0"/>
-                      <a:ext cx="7000875" cy="4624705"/>
-                    </a:xfrm>
-                    <a:prstGeom prst="rect">
-                      <a:avLst/>
-                    </a:prstGeom>
-                    <a:solidFill>
-                      <a:srgbClr val="FFFFFF">
-                        <a:shade val="85000"/>
-                      </a:srgbClr>
-                    </a:solidFill>
-                    <a:ln w="88900" cap="sq">
-                      <a:solidFill>
-                        <a:srgbClr val="FFFFFF"/>
-                      </a:solidFill>
-                      <a:miter lim="800000"/>
-                    </a:ln>
-                    <a:effectLst>
-                      <a:outerShdw blurRad="55000" dist="18000" dir="5400000" algn="tl" rotWithShape="0">
-                        <a:srgbClr val="000000">
-                          <a:alpha val="40000"/>
-                        </a:srgbClr>
-                      </a:outerShdw>
-                    </a:effectLst>
-                    <a:scene3d>
-                      <a:camera prst="orthographicFront"/>
-                      <a:lightRig rig="twoPt" dir="t">
-                        <a:rot lat="0" lon="0" rev="7200000"/>
-                      </a:lightRig>
-                    </a:scene3d>
-                    <a:sp3d>
-                      <a:bevelT w="25400" h="19050"/>
-                      <a:contourClr>
-                        <a:srgbClr val="FFFFFF"/>
-                      </a:contourClr>
-                    </a:sp3d>
-                    <a:extLst>
-                      <a:ext uri="{53640926-AAD7-44D8-BBD7-CCE9431645EC}">
-                        <a14:shadowObscured xmlns:a14="http://schemas.microsoft.com/office/drawing/2010/main"/>
-                      </a:ext>
-                    </a:extLst>
-                  </pic:spPr>
-                </pic:pic>
-              </a:graphicData>
-            </a:graphic>
-            <wp14:sizeRelH relativeFrom="page">
-              <wp14:pctWidth>0</wp14:pctWidth>
-            </wp14:sizeRelH>
-            <wp14:sizeRelV relativeFrom="page">
-              <wp14:pctHeight>0</wp14:pctHeight>
-            </wp14:sizeRelV>
-          </wp:anchor>
-        </w:drawing>
-      </w:r>
-      <w:r>
-        <w:rPr>
-          <w:rFonts w:ascii="Liberation Sans" w:hAnsi="Liberation Sans"/>
-          <w:b/>
-          <w:sz w:val="32"/>
-          <w:szCs w:val="32"/>
-        </w:rPr>
-        <w:t>Diagrama de classe parcial</w:t>
-      </w:r>
-    </w:p>
-    <w:p>
-      <w:pPr>
-        <w:pStyle w:val="Standard"/>
-        <w:rPr>
-          <w:rFonts w:ascii="Liberation Sans" w:hAnsi="Liberation Sans"/>
-          <w:sz w:val="24"/>
-          <w:szCs w:val="24"/>
-        </w:rPr>
-      </w:pPr>
-      <w:r>
-        <w:rPr>
-          <w:rFonts w:ascii="Liberation Sans" w:hAnsi="Liberation Sans"/>
-          <w:sz w:val="24"/>
-          <w:szCs w:val="24"/>
-        </w:rPr>
-        <w:t>Figura 2</w:t>
-      </w:r>
-      <w:r>
-        <w:rPr>
-          <w:rFonts w:ascii="Liberation Sans" w:hAnsi="Liberation Sans"/>
-          <w:sz w:val="24"/>
-          <w:szCs w:val="24"/>
-        </w:rPr>
-        <w:t xml:space="preserve"> – Diagrama de casos de uso – </w:t>
-      </w:r>
-      <w:r>
-        <w:rPr>
-          <w:rFonts w:ascii="Liberation Sans" w:hAnsi="Liberation Sans"/>
-          <w:sz w:val="24"/>
-          <w:szCs w:val="24"/>
-        </w:rPr>
-        <w:t>$€ Controla!</w:t>
-      </w:r>
-    </w:p>
-    <w:p>
-      <w:pPr>
-        <w:pStyle w:val="Standard"/>
-        <w:rPr>
-          <w:rFonts w:ascii="Liberation Sans" w:hAnsi="Liberation Sans"/>
-          <w:sz w:val="24"/>
-          <w:szCs w:val="24"/>
-        </w:rPr>
-      </w:pPr>
+        <w:jc w:val="both"/>
+        <w:rPr>
+          <w:rFonts w:ascii="Liberation Sans" w:hAnsi="Liberation Sans"/>
+          <w:sz w:val="24"/>
+          <w:szCs w:val="24"/>
+        </w:rPr>
+      </w:pPr>
+      <w:r>
+        <w:rPr>
+          <w:rFonts w:ascii="Liberation Sans" w:hAnsi="Liberation Sans"/>
+          <w:sz w:val="24"/>
+          <w:szCs w:val="24"/>
+        </w:rPr>
+        <w:t xml:space="preserve">As permissões deverão ser cadastradas para o usuário e para todos seus dependentes, </w:t>
+      </w:r>
+      <w:proofErr w:type="gramStart"/>
+      <w:r>
+        <w:rPr>
+          <w:rFonts w:ascii="Liberation Sans" w:hAnsi="Liberation Sans"/>
+          <w:sz w:val="24"/>
+          <w:szCs w:val="24"/>
+        </w:rPr>
+        <w:t>afim de</w:t>
+      </w:r>
+      <w:proofErr w:type="gramEnd"/>
+      <w:r>
+        <w:rPr>
+          <w:rFonts w:ascii="Liberation Sans" w:hAnsi="Liberation Sans"/>
+          <w:sz w:val="24"/>
+          <w:szCs w:val="24"/>
+        </w:rPr>
+        <w:t xml:space="preserve"> evitar solicitações de permissões repetitivas.</w:t>
+      </w:r>
     </w:p>
     <w:sectPr>
       <w:pgSz w:w="12240" w:h="15840"/>
@@ -2049,6 +1606,119 @@
     </w:lvl>
   </w:abstractNum>
   <w:abstractNum w:abstractNumId="1">
+    <w:nsid w:val="2791301F"/>
+    <w:multiLevelType w:val="hybridMultilevel"/>
+    <w:tmpl w:val="B2AAC494"/>
+    <w:lvl w:ilvl="0" w:tplc="04090001">
+      <w:start w:val="1"/>
+      <w:numFmt w:val="bullet"/>
+      <w:lvlText w:val=""/>
+      <w:lvlJc w:val="left"/>
+      <w:pPr>
+        <w:ind w:left="720" w:hanging="360"/>
+      </w:pPr>
+      <w:rPr>
+        <w:rFonts w:ascii="Symbol" w:hAnsi="Symbol" w:hint="default"/>
+      </w:rPr>
+    </w:lvl>
+    <w:lvl w:ilvl="1" w:tplc="04090003" w:tentative="1">
+      <w:start w:val="1"/>
+      <w:numFmt w:val="bullet"/>
+      <w:lvlText w:val="o"/>
+      <w:lvlJc w:val="left"/>
+      <w:pPr>
+        <w:ind w:left="1440" w:hanging="360"/>
+      </w:pPr>
+      <w:rPr>
+        <w:rFonts w:ascii="Courier New" w:hAnsi="Courier New" w:cs="Courier New" w:hint="default"/>
+      </w:rPr>
+    </w:lvl>
+    <w:lvl w:ilvl="2" w:tplc="04090005" w:tentative="1">
+      <w:start w:val="1"/>
+      <w:numFmt w:val="bullet"/>
+      <w:lvlText w:val=""/>
+      <w:lvlJc w:val="left"/>
+      <w:pPr>
+        <w:ind w:left="2160" w:hanging="360"/>
+      </w:pPr>
+      <w:rPr>
+        <w:rFonts w:ascii="Wingdings" w:hAnsi="Wingdings" w:hint="default"/>
+      </w:rPr>
+    </w:lvl>
+    <w:lvl w:ilvl="3" w:tplc="04090001" w:tentative="1">
+      <w:start w:val="1"/>
+      <w:numFmt w:val="bullet"/>
+      <w:lvlText w:val=""/>
+      <w:lvlJc w:val="left"/>
+      <w:pPr>
+        <w:ind w:left="2880" w:hanging="360"/>
+      </w:pPr>
+      <w:rPr>
+        <w:rFonts w:ascii="Symbol" w:hAnsi="Symbol" w:hint="default"/>
+      </w:rPr>
+    </w:lvl>
+    <w:lvl w:ilvl="4" w:tplc="04090003" w:tentative="1">
+      <w:start w:val="1"/>
+      <w:numFmt w:val="bullet"/>
+      <w:lvlText w:val="o"/>
+      <w:lvlJc w:val="left"/>
+      <w:pPr>
+        <w:ind w:left="3600" w:hanging="360"/>
+      </w:pPr>
+      <w:rPr>
+        <w:rFonts w:ascii="Courier New" w:hAnsi="Courier New" w:cs="Courier New" w:hint="default"/>
+      </w:rPr>
+    </w:lvl>
+    <w:lvl w:ilvl="5" w:tplc="04090005" w:tentative="1">
+      <w:start w:val="1"/>
+      <w:numFmt w:val="bullet"/>
+      <w:lvlText w:val=""/>
+      <w:lvlJc w:val="left"/>
+      <w:pPr>
+        <w:ind w:left="4320" w:hanging="360"/>
+      </w:pPr>
+      <w:rPr>
+        <w:rFonts w:ascii="Wingdings" w:hAnsi="Wingdings" w:hint="default"/>
+      </w:rPr>
+    </w:lvl>
+    <w:lvl w:ilvl="6" w:tplc="04090001" w:tentative="1">
+      <w:start w:val="1"/>
+      <w:numFmt w:val="bullet"/>
+      <w:lvlText w:val=""/>
+      <w:lvlJc w:val="left"/>
+      <w:pPr>
+        <w:ind w:left="5040" w:hanging="360"/>
+      </w:pPr>
+      <w:rPr>
+        <w:rFonts w:ascii="Symbol" w:hAnsi="Symbol" w:hint="default"/>
+      </w:rPr>
+    </w:lvl>
+    <w:lvl w:ilvl="7" w:tplc="04090003" w:tentative="1">
+      <w:start w:val="1"/>
+      <w:numFmt w:val="bullet"/>
+      <w:lvlText w:val="o"/>
+      <w:lvlJc w:val="left"/>
+      <w:pPr>
+        <w:ind w:left="5760" w:hanging="360"/>
+      </w:pPr>
+      <w:rPr>
+        <w:rFonts w:ascii="Courier New" w:hAnsi="Courier New" w:cs="Courier New" w:hint="default"/>
+      </w:rPr>
+    </w:lvl>
+    <w:lvl w:ilvl="8" w:tplc="04090005" w:tentative="1">
+      <w:start w:val="1"/>
+      <w:numFmt w:val="bullet"/>
+      <w:lvlText w:val=""/>
+      <w:lvlJc w:val="left"/>
+      <w:pPr>
+        <w:ind w:left="6480" w:hanging="360"/>
+      </w:pPr>
+      <w:rPr>
+        <w:rFonts w:ascii="Wingdings" w:hAnsi="Wingdings" w:hint="default"/>
+      </w:rPr>
+    </w:lvl>
+  </w:abstractNum>
+  <w:abstractNum w:abstractNumId="2">
     <w:nsid w:val="5EA23859"/>
     <w:multiLevelType w:val="multilevel"/>
     <w:tmpl w:val="D780E13A"/>
@@ -2117,7 +1787,7 @@
       </w:rPr>
     </w:lvl>
   </w:abstractNum>
-  <w:abstractNum w:abstractNumId="2">
+  <w:abstractNum w:abstractNumId="3">
     <w:nsid w:val="7261400C"/>
     <w:multiLevelType w:val="multilevel"/>
     <w:tmpl w:val="3F643FCC"/>
@@ -2231,13 +1901,16 @@
     </w:lvl>
   </w:abstractNum>
   <w:num w:numId="1">
-    <w:abstractNumId w:val="1"/>
+    <w:abstractNumId w:val="2"/>
   </w:num>
   <w:num w:numId="2">
-    <w:abstractNumId w:val="2"/>
+    <w:abstractNumId w:val="3"/>
   </w:num>
   <w:num w:numId="3">
     <w:abstractNumId w:val="0"/>
+  </w:num>
+  <w:num w:numId="4">
+    <w:abstractNumId w:val="1"/>
   </w:num>
 </w:numbering>
 </file>

</xml_diff>